<commit_message>
Changed documentation to reference ISA Standards
Removed the B2MML schema specific documentation, because ISA 95 and B2MML now match up.  Documentaiton only deals with specific issues, such as extensions, use of types, etc.
</commit_message>
<xml_diff>
--- a/Documentation/B2MML-BatchML-CodeGeneration.docx
+++ b/Documentation/B2MML-BatchML-CodeGeneration.docx
@@ -1,6 +1,6 @@
 
 <file path=word/document.xml><?xml version="1.0" encoding="utf-8"?>
-<w:document xmlns:wpc="http://schemas.microsoft.com/office/word/2010/wordprocessingCanvas" xmlns:mc="http://schemas.openxmlformats.org/markup-compatibility/2006" xmlns:o="urn:schemas-microsoft-com:office:office" xmlns:r="http://schemas.openxmlformats.org/officeDocument/2006/relationships" xmlns:m="http://schemas.openxmlformats.org/officeDocument/2006/math" xmlns:v="urn:schemas-microsoft-com:vml" xmlns:wp14="http://schemas.microsoft.com/office/word/2010/wordprocessingDrawing" xmlns:wp="http://schemas.openxmlformats.org/drawingml/2006/wordprocessingDrawing" xmlns:w10="urn:schemas-microsoft-com:office:word" xmlns:w="http://schemas.openxmlformats.org/wordprocessingml/2006/main" xmlns:w14="http://schemas.microsoft.com/office/word/2010/wordml" xmlns:w15="http://schemas.microsoft.com/office/word/2012/wordml" xmlns:wpg="http://schemas.microsoft.com/office/word/2010/wordprocessingGroup" xmlns:wpi="http://schemas.microsoft.com/office/word/2010/wordprocessingInk" xmlns:wne="http://schemas.microsoft.com/office/word/2006/wordml" xmlns:wps="http://schemas.microsoft.com/office/word/2010/wordprocessingShape" mc:Ignorable="w14 w15 wp14">
+<w:document xmlns:wpc="http://schemas.microsoft.com/office/word/2010/wordprocessingCanvas" xmlns:cx="http://schemas.microsoft.com/office/drawing/2014/chartex" xmlns:cx1="http://schemas.microsoft.com/office/drawing/2015/9/8/chartex" xmlns:cx2="http://schemas.microsoft.com/office/drawing/2015/10/21/chartex" xmlns:cx3="http://schemas.microsoft.com/office/drawing/2016/5/9/chartex" xmlns:cx4="http://schemas.microsoft.com/office/drawing/2016/5/10/chartex" xmlns:cx5="http://schemas.microsoft.com/office/drawing/2016/5/11/chartex" xmlns:cx6="http://schemas.microsoft.com/office/drawing/2016/5/12/chartex" xmlns:cx7="http://schemas.microsoft.com/office/drawing/2016/5/13/chartex" xmlns:cx8="http://schemas.microsoft.com/office/drawing/2016/5/14/chartex" xmlns:mc="http://schemas.openxmlformats.org/markup-compatibility/2006" xmlns:aink="http://schemas.microsoft.com/office/drawing/2016/ink" xmlns:am3d="http://schemas.microsoft.com/office/drawing/2017/model3d" xmlns:o="urn:schemas-microsoft-com:office:office" xmlns:r="http://schemas.openxmlformats.org/officeDocument/2006/relationships" xmlns:m="http://schemas.openxmlformats.org/officeDocument/2006/math" xmlns:v="urn:schemas-microsoft-com:vml" xmlns:wp14="http://schemas.microsoft.com/office/word/2010/wordprocessingDrawing" xmlns:wp="http://schemas.openxmlformats.org/drawingml/2006/wordprocessingDrawing" xmlns:w10="urn:schemas-microsoft-com:office:word" xmlns:w="http://schemas.openxmlformats.org/wordprocessingml/2006/main" xmlns:w14="http://schemas.microsoft.com/office/word/2010/wordml" xmlns:w15="http://schemas.microsoft.com/office/word/2012/wordml" xmlns:w16cex="http://schemas.microsoft.com/office/word/2018/wordml/cex" xmlns:w16cid="http://schemas.microsoft.com/office/word/2016/wordml/cid" xmlns:w16="http://schemas.microsoft.com/office/word/2018/wordml" xmlns:w16se="http://schemas.microsoft.com/office/word/2015/wordml/symex" xmlns:wpg="http://schemas.microsoft.com/office/word/2010/wordprocessingGroup" xmlns:wpi="http://schemas.microsoft.com/office/word/2010/wordprocessingInk" xmlns:wne="http://schemas.microsoft.com/office/word/2006/wordml" xmlns:wps="http://schemas.microsoft.com/office/word/2010/wordprocessingShape" mc:Ignorable="w14 w15 w16se w16cid w16 w16cex wp14">
   <w:body>
     <w:p>
       <w:pPr>
@@ -17,7 +17,7 @@
           <w:noProof/>
         </w:rPr>
         <w:drawing>
-          <wp:inline distT="0" distB="0" distL="0" distR="0">
+          <wp:inline distT="0" distB="0" distL="0" distR="0" wp14:anchorId="0D3D26F6" wp14:editId="7E0C60A3">
             <wp:extent cx="2193461" cy="1450162"/>
             <wp:effectExtent l="0" t="0" r="0" b="0"/>
             <wp:docPr id="1" name="Picture 1"/>
@@ -291,13 +291,13 @@
         <w:rPr>
           <w:rFonts w:cs="Arial"/>
         </w:rPr>
-        <w:t xml:space="preserve"> Copyright © 201</w:t>
+        <w:t xml:space="preserve"> Copyright © </w:t>
       </w:r>
       <w:r>
         <w:rPr>
           <w:rFonts w:cs="Arial"/>
         </w:rPr>
-        <w:t>6</w:t>
+        <w:t>2020</w:t>
       </w:r>
       <w:r>
         <w:rPr>
@@ -457,7 +457,31 @@
         <w:rPr>
           <w:rFonts w:cs="Arial"/>
         </w:rPr>
-        <w:t>Material from ANSI/ISA-88 and ANSI/ISA-95 series of standards used with permission of ISA  - The Instrumentation, Systems, and Automation Society, www.isa.org</w:t>
+        <w:t xml:space="preserve">Material from ANSI/ISA-88 and ANSI/ISA-95 series of standards used with permission of </w:t>
+      </w:r>
+      <w:r>
+        <w:rPr>
+          <w:rFonts w:cs="Arial"/>
+        </w:rPr>
+        <w:t>ISA -</w:t>
+      </w:r>
+      <w:r>
+        <w:rPr>
+          <w:rFonts w:cs="Arial"/>
+        </w:rPr>
+        <w:t xml:space="preserve"> </w:t>
+      </w:r>
+      <w:r>
+        <w:rPr>
+          <w:rFonts w:cs="Arial"/>
+        </w:rPr>
+        <w:t>The International Society of Automation</w:t>
+      </w:r>
+      <w:r>
+        <w:rPr>
+          <w:rFonts w:cs="Arial"/>
+        </w:rPr>
+        <w:t>, www.isa.org</w:t>
       </w:r>
     </w:p>
     <w:p>
@@ -1132,21 +1156,44 @@
           <w:szCs w:val="20"/>
         </w:rPr>
       </w:pPr>
-      <w:proofErr w:type="gramStart"/>
       <w:r>
         <w:rPr>
           <w:sz w:val="20"/>
           <w:szCs w:val="20"/>
         </w:rPr>
-        <w:t>re</w:t>
-      </w:r>
-      <w:proofErr w:type="gramEnd"/>
-      <w:r>
+        <w:t>re: XSD.EXE and included schemas?</w:t>
+      </w:r>
+    </w:p>
+    <w:p>
+      <w:pPr>
+        <w:ind w:left="720"/>
         <w:rPr>
           <w:sz w:val="20"/>
           <w:szCs w:val="20"/>
         </w:rPr>
-        <w:t>: XSD.EXE and included schemas?</w:t>
+      </w:pPr>
+      <w:r>
+        <w:rPr>
+          <w:sz w:val="20"/>
+          <w:szCs w:val="20"/>
+        </w:rPr>
+        <w:t xml:space="preserve">by </w:t>
+      </w:r>
+      <w:proofErr w:type="spellStart"/>
+      <w:r>
+        <w:rPr>
+          <w:sz w:val="20"/>
+          <w:szCs w:val="20"/>
+        </w:rPr>
+        <w:t>Lukash</w:t>
+      </w:r>
+      <w:proofErr w:type="spellEnd"/>
+      <w:r>
+        <w:rPr>
+          <w:sz w:val="20"/>
+          <w:szCs w:val="20"/>
+        </w:rPr>
+        <w:t xml:space="preserve"> September 11, 2008 @ 2:51 am </w:t>
       </w:r>
     </w:p>
     <w:p>
@@ -1157,180 +1204,130 @@
           <w:szCs w:val="20"/>
         </w:rPr>
       </w:pPr>
-      <w:proofErr w:type="gramStart"/>
-      <w:r>
+    </w:p>
+    <w:p>
+      <w:pPr>
+        <w:ind w:left="720"/>
         <w:rPr>
           <w:sz w:val="20"/>
           <w:szCs w:val="20"/>
         </w:rPr>
-        <w:t>by</w:t>
-      </w:r>
-      <w:proofErr w:type="gramEnd"/>
+      </w:pPr>
       <w:r>
         <w:rPr>
           <w:sz w:val="20"/>
           <w:szCs w:val="20"/>
         </w:rPr>
-        <w:t xml:space="preserve"> </w:t>
-      </w:r>
-      <w:proofErr w:type="spellStart"/>
+        <w:t>I had the same kind of issue so I implemented a custom tool linked to XSD that just loop</w:t>
+      </w:r>
       <w:r>
         <w:rPr>
           <w:sz w:val="20"/>
           <w:szCs w:val="20"/>
         </w:rPr>
-        <w:t>Lukash</w:t>
-      </w:r>
-      <w:proofErr w:type="spellEnd"/>
+        <w:t>s</w:t>
+      </w:r>
       <w:r>
         <w:rPr>
           <w:sz w:val="20"/>
           <w:szCs w:val="20"/>
         </w:rPr>
-        <w:t xml:space="preserve"> September 11, 2008 @ 2:51 am </w:t>
-      </w:r>
-    </w:p>
-    <w:p>
-      <w:pPr>
-        <w:ind w:left="720"/>
+        <w:t xml:space="preserve"> inside </w:t>
+      </w:r>
+      <w:r>
         <w:rPr>
           <w:sz w:val="20"/>
           <w:szCs w:val="20"/>
         </w:rPr>
-      </w:pPr>
-    </w:p>
-    <w:p>
-      <w:pPr>
-        <w:ind w:left="720"/>
+        <w:t xml:space="preserve">the </w:t>
+      </w:r>
+      <w:r>
         <w:rPr>
           <w:sz w:val="20"/>
           <w:szCs w:val="20"/>
         </w:rPr>
-      </w:pPr>
+        <w:t xml:space="preserve">XSD file and retrieve all the sub </w:t>
+      </w:r>
+      <w:proofErr w:type="spellStart"/>
       <w:r>
         <w:rPr>
           <w:sz w:val="20"/>
           <w:szCs w:val="20"/>
         </w:rPr>
-        <w:t>I had the same kind of issue so I implemented a custom tool linked to XSD that just loop</w:t>
-      </w:r>
+        <w:t>xsd</w:t>
+      </w:r>
+      <w:proofErr w:type="spellEnd"/>
       <w:r>
         <w:rPr>
           <w:sz w:val="20"/>
           <w:szCs w:val="20"/>
         </w:rPr>
-        <w:t>s</w:t>
-      </w:r>
+        <w:t xml:space="preserve"> file imported </w:t>
+      </w:r>
+      <w:proofErr w:type="spellStart"/>
       <w:r>
         <w:rPr>
           <w:sz w:val="20"/>
           <w:szCs w:val="20"/>
         </w:rPr>
-        <w:t xml:space="preserve"> inside </w:t>
-      </w:r>
+        <w:t>inot</w:t>
+      </w:r>
+      <w:proofErr w:type="spellEnd"/>
       <w:r>
         <w:rPr>
           <w:sz w:val="20"/>
           <w:szCs w:val="20"/>
         </w:rPr>
-        <w:t xml:space="preserve">the </w:t>
-      </w:r>
+        <w:t xml:space="preserve"> the imported or included sub </w:t>
+      </w:r>
+      <w:proofErr w:type="spellStart"/>
       <w:r>
         <w:rPr>
           <w:sz w:val="20"/>
           <w:szCs w:val="20"/>
         </w:rPr>
-        <w:t xml:space="preserve">XSD file and retrieve all the sub </w:t>
-      </w:r>
-      <w:proofErr w:type="spellStart"/>
+        <w:t>xsd</w:t>
+      </w:r>
+      <w:proofErr w:type="spellEnd"/>
       <w:r>
         <w:rPr>
           <w:sz w:val="20"/>
           <w:szCs w:val="20"/>
         </w:rPr>
-        <w:t>xsd</w:t>
-      </w:r>
-      <w:proofErr w:type="spellEnd"/>
+        <w:t xml:space="preserve"> files... and then call </w:t>
+      </w:r>
+      <w:proofErr w:type="spellStart"/>
       <w:r>
         <w:rPr>
           <w:sz w:val="20"/>
           <w:szCs w:val="20"/>
         </w:rPr>
-        <w:t xml:space="preserve"> file imported </w:t>
-      </w:r>
-      <w:proofErr w:type="spellStart"/>
+        <w:t>xsd</w:t>
+      </w:r>
+      <w:proofErr w:type="spellEnd"/>
       <w:r>
         <w:rPr>
           <w:sz w:val="20"/>
           <w:szCs w:val="20"/>
         </w:rPr>
-        <w:t>inot</w:t>
-      </w:r>
-      <w:proofErr w:type="spellEnd"/>
+        <w:t xml:space="preserve"> with the list of sub </w:t>
+      </w:r>
+      <w:proofErr w:type="spellStart"/>
       <w:r>
         <w:rPr>
           <w:sz w:val="20"/>
           <w:szCs w:val="20"/>
         </w:rPr>
-        <w:t xml:space="preserve"> the imported or included sub </w:t>
-      </w:r>
-      <w:proofErr w:type="spellStart"/>
+        <w:t>xsd</w:t>
+      </w:r>
+      <w:proofErr w:type="spellEnd"/>
       <w:r>
         <w:rPr>
           <w:sz w:val="20"/>
           <w:szCs w:val="20"/>
         </w:rPr>
-        <w:t>xsd</w:t>
-      </w:r>
-      <w:proofErr w:type="spellEnd"/>
-      <w:r>
-        <w:rPr>
-          <w:sz w:val="20"/>
-          <w:szCs w:val="20"/>
-        </w:rPr>
-        <w:t xml:space="preserve"> files... and then call </w:t>
-      </w:r>
-      <w:proofErr w:type="spellStart"/>
-      <w:r>
-        <w:rPr>
-          <w:sz w:val="20"/>
-          <w:szCs w:val="20"/>
-        </w:rPr>
-        <w:t>xsd</w:t>
-      </w:r>
-      <w:proofErr w:type="spellEnd"/>
-      <w:r>
-        <w:rPr>
-          <w:sz w:val="20"/>
-          <w:szCs w:val="20"/>
-        </w:rPr>
-        <w:t xml:space="preserve"> with the list of sub </w:t>
-      </w:r>
-      <w:proofErr w:type="spellStart"/>
-      <w:r>
-        <w:rPr>
-          <w:sz w:val="20"/>
-          <w:szCs w:val="20"/>
-        </w:rPr>
-        <w:t>xsd</w:t>
-      </w:r>
-      <w:proofErr w:type="spellEnd"/>
-      <w:r>
-        <w:rPr>
-          <w:sz w:val="20"/>
-          <w:szCs w:val="20"/>
-        </w:rPr>
-        <w:t xml:space="preserve"> </w:t>
-      </w:r>
-      <w:proofErr w:type="gramStart"/>
-      <w:r>
-        <w:rPr>
-          <w:sz w:val="20"/>
-          <w:szCs w:val="20"/>
-        </w:rPr>
-        <w:t>files :</w:t>
-      </w:r>
-      <w:proofErr w:type="gramEnd"/>
+        <w:t xml:space="preserve"> files :</w:t>
+      </w:r>
     </w:p>
     <w:p>
       <w:pPr>
@@ -1479,7 +1476,6 @@
         </w:rPr>
       </w:pPr>
       <w:proofErr w:type="spellStart"/>
-      <w:proofErr w:type="gramStart"/>
       <w:r>
         <w:rPr>
           <w:rFonts w:ascii="Courier New" w:hAnsi="Courier New" w:cs="Courier New"/>
@@ -1487,7 +1483,6 @@
         <w:t>xsd</w:t>
       </w:r>
       <w:proofErr w:type="spellEnd"/>
-      <w:proofErr w:type="gramEnd"/>
       <w:r>
         <w:rPr>
           <w:rFonts w:ascii="Courier New" w:hAnsi="Courier New" w:cs="Courier New"/>
@@ -1612,13 +1607,8 @@
       <w:pPr>
         <w:ind w:left="720" w:firstLine="720"/>
       </w:pPr>
-      <w:proofErr w:type="gramStart"/>
-      <w:r>
-        <w:t>from</w:t>
-      </w:r>
-      <w:proofErr w:type="gramEnd"/>
-      <w:r>
-        <w:t xml:space="preserve"> </w:t>
+      <w:r>
+        <w:t xml:space="preserve">from </w:t>
       </w:r>
     </w:p>
     <w:p>
@@ -1742,15 +1732,7 @@
     </w:p>
     <w:p>
       <w:r>
-        <w:t xml:space="preserve">This change does prevent the use of the core component types in extensions to the common types (Value, Result, </w:t>
-      </w:r>
-      <w:proofErr w:type="gramStart"/>
-      <w:r>
-        <w:t>Parameter, …)</w:t>
-      </w:r>
-      <w:proofErr w:type="gramEnd"/>
-      <w:r>
-        <w:t xml:space="preserve">.  However, this may have a minor impact because most user extensions are in the complex types defined in the </w:t>
+        <w:t xml:space="preserve">This change does prevent the use of the core component types in extensions to the common types (Value, Result, Parameter, …).  However, this may have a minor impact because most user extensions are in the complex types defined in the </w:t>
       </w:r>
       <w:r>
         <w:rPr>
@@ -1784,17 +1766,12 @@
         <w:t xml:space="preserve">, </w:t>
       </w:r>
       <w:proofErr w:type="spellStart"/>
-      <w:proofErr w:type="gramStart"/>
       <w:r>
         <w:t>MaterialActual</w:t>
       </w:r>
       <w:proofErr w:type="spellEnd"/>
       <w:r>
-        <w:t>, …)</w:t>
-      </w:r>
-      <w:proofErr w:type="gramEnd"/>
-      <w:r>
-        <w:t xml:space="preserve">. </w:t>
+        <w:t xml:space="preserve">, …). </w:t>
       </w:r>
     </w:p>
     <w:p/>
@@ -1830,7 +1807,7 @@
         </w:rPr>
         <w:lastRenderedPageBreak/>
         <w:drawing>
-          <wp:anchor distT="0" distB="0" distL="114300" distR="114300" simplePos="0" relativeHeight="251657728" behindDoc="0" locked="0" layoutInCell="1" allowOverlap="1" wp14:anchorId="2C8D1034" wp14:editId="3AB35423">
+          <wp:anchor distT="0" distB="0" distL="114300" distR="114300" simplePos="0" relativeHeight="251657728" behindDoc="0" locked="0" layoutInCell="1" allowOverlap="1" wp14:anchorId="3BE4530A" wp14:editId="415269FE">
             <wp:simplePos x="0" y="0"/>
             <wp:positionH relativeFrom="column">
               <wp:posOffset>647700</wp:posOffset>
@@ -1972,8 +1949,6 @@
       <w:pPr>
         <w:pStyle w:val="Body"/>
       </w:pPr>
-      <w:bookmarkStart w:id="19" w:name="_GoBack"/>
-      <w:bookmarkEnd w:id="19"/>
     </w:p>
     <w:sectPr>
       <w:headerReference w:type="first" r:id="rId24"/>
@@ -1990,7 +1965,7 @@
 </file>
 
 <file path=word/endnotes.xml><?xml version="1.0" encoding="utf-8"?>
-<w:endnotes xmlns:wpc="http://schemas.microsoft.com/office/word/2010/wordprocessingCanvas" xmlns:mc="http://schemas.openxmlformats.org/markup-compatibility/2006" xmlns:o="urn:schemas-microsoft-com:office:office" xmlns:r="http://schemas.openxmlformats.org/officeDocument/2006/relationships" xmlns:m="http://schemas.openxmlformats.org/officeDocument/2006/math" xmlns:v="urn:schemas-microsoft-com:vml" xmlns:wp14="http://schemas.microsoft.com/office/word/2010/wordprocessingDrawing" xmlns:wp="http://schemas.openxmlformats.org/drawingml/2006/wordprocessingDrawing" xmlns:w10="urn:schemas-microsoft-com:office:word" xmlns:w="http://schemas.openxmlformats.org/wordprocessingml/2006/main" xmlns:w14="http://schemas.microsoft.com/office/word/2010/wordml" xmlns:w15="http://schemas.microsoft.com/office/word/2012/wordml" xmlns:wpg="http://schemas.microsoft.com/office/word/2010/wordprocessingGroup" xmlns:wpi="http://schemas.microsoft.com/office/word/2010/wordprocessingInk" xmlns:wne="http://schemas.microsoft.com/office/word/2006/wordml" xmlns:wps="http://schemas.microsoft.com/office/word/2010/wordprocessingShape" mc:Ignorable="w14 w15 wp14">
+<w:endnotes xmlns:wpc="http://schemas.microsoft.com/office/word/2010/wordprocessingCanvas" xmlns:cx="http://schemas.microsoft.com/office/drawing/2014/chartex" xmlns:cx1="http://schemas.microsoft.com/office/drawing/2015/9/8/chartex" xmlns:cx2="http://schemas.microsoft.com/office/drawing/2015/10/21/chartex" xmlns:cx3="http://schemas.microsoft.com/office/drawing/2016/5/9/chartex" xmlns:cx4="http://schemas.microsoft.com/office/drawing/2016/5/10/chartex" xmlns:cx5="http://schemas.microsoft.com/office/drawing/2016/5/11/chartex" xmlns:cx6="http://schemas.microsoft.com/office/drawing/2016/5/12/chartex" xmlns:cx7="http://schemas.microsoft.com/office/drawing/2016/5/13/chartex" xmlns:cx8="http://schemas.microsoft.com/office/drawing/2016/5/14/chartex" xmlns:mc="http://schemas.openxmlformats.org/markup-compatibility/2006" xmlns:aink="http://schemas.microsoft.com/office/drawing/2016/ink" xmlns:am3d="http://schemas.microsoft.com/office/drawing/2017/model3d" xmlns:o="urn:schemas-microsoft-com:office:office" xmlns:r="http://schemas.openxmlformats.org/officeDocument/2006/relationships" xmlns:m="http://schemas.openxmlformats.org/officeDocument/2006/math" xmlns:v="urn:schemas-microsoft-com:vml" xmlns:wp14="http://schemas.microsoft.com/office/word/2010/wordprocessingDrawing" xmlns:wp="http://schemas.openxmlformats.org/drawingml/2006/wordprocessingDrawing" xmlns:w10="urn:schemas-microsoft-com:office:word" xmlns:w="http://schemas.openxmlformats.org/wordprocessingml/2006/main" xmlns:w14="http://schemas.microsoft.com/office/word/2010/wordml" xmlns:w15="http://schemas.microsoft.com/office/word/2012/wordml" xmlns:w16cex="http://schemas.microsoft.com/office/word/2018/wordml/cex" xmlns:w16cid="http://schemas.microsoft.com/office/word/2016/wordml/cid" xmlns:w16="http://schemas.microsoft.com/office/word/2018/wordml" xmlns:w16se="http://schemas.microsoft.com/office/word/2015/wordml/symex" xmlns:wpg="http://schemas.microsoft.com/office/word/2010/wordprocessingGroup" xmlns:wpi="http://schemas.microsoft.com/office/word/2010/wordprocessingInk" xmlns:wne="http://schemas.microsoft.com/office/word/2006/wordml" xmlns:wps="http://schemas.microsoft.com/office/word/2010/wordprocessingShape" mc:Ignorable="w14 w15 w16se w16cid w16 w16cex wp14">
   <w:endnote w:type="separator" w:id="-1">
     <w:p>
       <w:r>
@@ -2009,7 +1984,7 @@
 </file>
 
 <file path=word/footer1.xml><?xml version="1.0" encoding="utf-8"?>
-<w:ftr xmlns:wpc="http://schemas.microsoft.com/office/word/2010/wordprocessingCanvas" xmlns:mc="http://schemas.openxmlformats.org/markup-compatibility/2006" xmlns:o="urn:schemas-microsoft-com:office:office" xmlns:r="http://schemas.openxmlformats.org/officeDocument/2006/relationships" xmlns:m="http://schemas.openxmlformats.org/officeDocument/2006/math" xmlns:v="urn:schemas-microsoft-com:vml" xmlns:wp14="http://schemas.microsoft.com/office/word/2010/wordprocessingDrawing" xmlns:wp="http://schemas.openxmlformats.org/drawingml/2006/wordprocessingDrawing" xmlns:w10="urn:schemas-microsoft-com:office:word" xmlns:w="http://schemas.openxmlformats.org/wordprocessingml/2006/main" xmlns:w14="http://schemas.microsoft.com/office/word/2010/wordml" xmlns:w15="http://schemas.microsoft.com/office/word/2012/wordml" xmlns:wpg="http://schemas.microsoft.com/office/word/2010/wordprocessingGroup" xmlns:wpi="http://schemas.microsoft.com/office/word/2010/wordprocessingInk" xmlns:wne="http://schemas.microsoft.com/office/word/2006/wordml" xmlns:wps="http://schemas.microsoft.com/office/word/2010/wordprocessingShape" mc:Ignorable="w14 w15 wp14">
+<w:ftr xmlns:wpc="http://schemas.microsoft.com/office/word/2010/wordprocessingCanvas" xmlns:cx="http://schemas.microsoft.com/office/drawing/2014/chartex" xmlns:cx1="http://schemas.microsoft.com/office/drawing/2015/9/8/chartex" xmlns:cx2="http://schemas.microsoft.com/office/drawing/2015/10/21/chartex" xmlns:cx3="http://schemas.microsoft.com/office/drawing/2016/5/9/chartex" xmlns:cx4="http://schemas.microsoft.com/office/drawing/2016/5/10/chartex" xmlns:cx5="http://schemas.microsoft.com/office/drawing/2016/5/11/chartex" xmlns:cx6="http://schemas.microsoft.com/office/drawing/2016/5/12/chartex" xmlns:cx7="http://schemas.microsoft.com/office/drawing/2016/5/13/chartex" xmlns:cx8="http://schemas.microsoft.com/office/drawing/2016/5/14/chartex" xmlns:mc="http://schemas.openxmlformats.org/markup-compatibility/2006" xmlns:aink="http://schemas.microsoft.com/office/drawing/2016/ink" xmlns:am3d="http://schemas.microsoft.com/office/drawing/2017/model3d" xmlns:o="urn:schemas-microsoft-com:office:office" xmlns:r="http://schemas.openxmlformats.org/officeDocument/2006/relationships" xmlns:m="http://schemas.openxmlformats.org/officeDocument/2006/math" xmlns:v="urn:schemas-microsoft-com:vml" xmlns:wp14="http://schemas.microsoft.com/office/word/2010/wordprocessingDrawing" xmlns:wp="http://schemas.openxmlformats.org/drawingml/2006/wordprocessingDrawing" xmlns:w10="urn:schemas-microsoft-com:office:word" xmlns:w="http://schemas.openxmlformats.org/wordprocessingml/2006/main" xmlns:w14="http://schemas.microsoft.com/office/word/2010/wordml" xmlns:w15="http://schemas.microsoft.com/office/word/2012/wordml" xmlns:w16cex="http://schemas.microsoft.com/office/word/2018/wordml/cex" xmlns:w16cid="http://schemas.microsoft.com/office/word/2016/wordml/cid" xmlns:w16="http://schemas.microsoft.com/office/word/2018/wordml" xmlns:w16se="http://schemas.microsoft.com/office/word/2015/wordml/symex" xmlns:wpg="http://schemas.microsoft.com/office/word/2010/wordprocessingGroup" xmlns:wpi="http://schemas.microsoft.com/office/word/2010/wordprocessingInk" xmlns:wne="http://schemas.microsoft.com/office/word/2006/wordml" xmlns:wps="http://schemas.microsoft.com/office/word/2010/wordprocessingShape" mc:Ignorable="w14 w15 w16se w16cid w16 w16cex wp14">
   <w:p>
     <w:pPr>
       <w:pStyle w:val="Footer"/>
@@ -2033,7 +2008,7 @@
       <mc:AlternateContent>
         <mc:Choice Requires="wps">
           <w:drawing>
-            <wp:inline distT="0" distB="0" distL="0" distR="0" wp14:anchorId="52B6C823" wp14:editId="4928BC35">
+            <wp:inline distT="0" distB="0" distL="0" distR="0" wp14:anchorId="202AC68C" wp14:editId="240FAF38">
               <wp:extent cx="5486400" cy="0"/>
               <wp:effectExtent l="0" t="0" r="19050" b="19050"/>
               <wp:docPr id="34" name="Line 72"/>
@@ -2080,7 +2055,7 @@
         </mc:Choice>
         <mc:Fallback>
           <w:pict>
-            <v:line w14:anchorId="398DED51" id="Line 72" o:spid="_x0000_s1026" style="visibility:visible;mso-wrap-style:square;mso-left-percent:-10001;mso-top-percent:-10001;mso-position-horizontal:absolute;mso-position-horizontal-relative:char;mso-position-vertical:absolute;mso-position-vertical-relative:line;mso-left-percent:-10001;mso-top-percent:-10001" from="0,0" to="6in,0" o:gfxdata="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" strokecolor="#33521d" strokeweight=".5pt">
+            <v:line w14:anchorId="66B5EF12" id="Line 72" o:spid="_x0000_s1026" style="visibility:visible;mso-wrap-style:square;mso-left-percent:-10001;mso-top-percent:-10001;mso-position-horizontal:absolute;mso-position-horizontal-relative:char;mso-position-vertical:absolute;mso-position-vertical-relative:line;mso-left-percent:-10001;mso-top-percent:-10001" from="0,0" to="6in,0" o:gfxdata="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" strokecolor="#33521d" strokeweight=".5pt">
               <v:stroke joinstyle="miter"/>
               <w10:anchorlock/>
             </v:line>
@@ -2126,7 +2101,7 @@
 </file>
 
 <file path=word/footer2.xml><?xml version="1.0" encoding="utf-8"?>
-<w:ftr xmlns:wpc="http://schemas.microsoft.com/office/word/2010/wordprocessingCanvas" xmlns:mc="http://schemas.openxmlformats.org/markup-compatibility/2006" xmlns:o="urn:schemas-microsoft-com:office:office" xmlns:r="http://schemas.openxmlformats.org/officeDocument/2006/relationships" xmlns:m="http://schemas.openxmlformats.org/officeDocument/2006/math" xmlns:v="urn:schemas-microsoft-com:vml" xmlns:wp14="http://schemas.microsoft.com/office/word/2010/wordprocessingDrawing" xmlns:wp="http://schemas.openxmlformats.org/drawingml/2006/wordprocessingDrawing" xmlns:w10="urn:schemas-microsoft-com:office:word" xmlns:w="http://schemas.openxmlformats.org/wordprocessingml/2006/main" xmlns:w14="http://schemas.microsoft.com/office/word/2010/wordml" xmlns:w15="http://schemas.microsoft.com/office/word/2012/wordml" xmlns:wpg="http://schemas.microsoft.com/office/word/2010/wordprocessingGroup" xmlns:wpi="http://schemas.microsoft.com/office/word/2010/wordprocessingInk" xmlns:wne="http://schemas.microsoft.com/office/word/2006/wordml" xmlns:wps="http://schemas.microsoft.com/office/word/2010/wordprocessingShape" mc:Ignorable="w14 w15 wp14">
+<w:ftr xmlns:wpc="http://schemas.microsoft.com/office/word/2010/wordprocessingCanvas" xmlns:cx="http://schemas.microsoft.com/office/drawing/2014/chartex" xmlns:cx1="http://schemas.microsoft.com/office/drawing/2015/9/8/chartex" xmlns:cx2="http://schemas.microsoft.com/office/drawing/2015/10/21/chartex" xmlns:cx3="http://schemas.microsoft.com/office/drawing/2016/5/9/chartex" xmlns:cx4="http://schemas.microsoft.com/office/drawing/2016/5/10/chartex" xmlns:cx5="http://schemas.microsoft.com/office/drawing/2016/5/11/chartex" xmlns:cx6="http://schemas.microsoft.com/office/drawing/2016/5/12/chartex" xmlns:cx7="http://schemas.microsoft.com/office/drawing/2016/5/13/chartex" xmlns:cx8="http://schemas.microsoft.com/office/drawing/2016/5/14/chartex" xmlns:mc="http://schemas.openxmlformats.org/markup-compatibility/2006" xmlns:aink="http://schemas.microsoft.com/office/drawing/2016/ink" xmlns:am3d="http://schemas.microsoft.com/office/drawing/2017/model3d" xmlns:o="urn:schemas-microsoft-com:office:office" xmlns:r="http://schemas.openxmlformats.org/officeDocument/2006/relationships" xmlns:m="http://schemas.openxmlformats.org/officeDocument/2006/math" xmlns:v="urn:schemas-microsoft-com:vml" xmlns:wp14="http://schemas.microsoft.com/office/word/2010/wordprocessingDrawing" xmlns:wp="http://schemas.openxmlformats.org/drawingml/2006/wordprocessingDrawing" xmlns:w10="urn:schemas-microsoft-com:office:word" xmlns:w="http://schemas.openxmlformats.org/wordprocessingml/2006/main" xmlns:w14="http://schemas.microsoft.com/office/word/2010/wordml" xmlns:w15="http://schemas.microsoft.com/office/word/2012/wordml" xmlns:w16cex="http://schemas.microsoft.com/office/word/2018/wordml/cex" xmlns:w16cid="http://schemas.microsoft.com/office/word/2016/wordml/cid" xmlns:w16="http://schemas.microsoft.com/office/word/2018/wordml" xmlns:w16se="http://schemas.microsoft.com/office/word/2015/wordml/symex" xmlns:wpg="http://schemas.microsoft.com/office/word/2010/wordprocessingGroup" xmlns:wpi="http://schemas.microsoft.com/office/word/2010/wordprocessingInk" xmlns:wne="http://schemas.microsoft.com/office/word/2006/wordml" xmlns:wps="http://schemas.microsoft.com/office/word/2010/wordprocessingShape" mc:Ignorable="w14 w15 w16se w16cid w16 w16cex wp14">
   <w:p>
     <w:pPr>
       <w:pStyle w:val="Footer"/>
@@ -2150,7 +2125,7 @@
       <mc:AlternateContent>
         <mc:Choice Requires="wps">
           <w:drawing>
-            <wp:inline distT="0" distB="0" distL="0" distR="0" wp14:anchorId="3AC920C2" wp14:editId="50FA94B5">
+            <wp:inline distT="0" distB="0" distL="0" distR="0" wp14:anchorId="08C1C054" wp14:editId="0BFC06D9">
               <wp:extent cx="5486400" cy="0"/>
               <wp:effectExtent l="0" t="0" r="19050" b="19050"/>
               <wp:docPr id="33" name="Line 71"/>
@@ -2197,7 +2172,7 @@
         </mc:Choice>
         <mc:Fallback>
           <w:pict>
-            <v:line w14:anchorId="591B320E" id="Line 71" o:spid="_x0000_s1026" style="visibility:visible;mso-wrap-style:square;mso-left-percent:-10001;mso-top-percent:-10001;mso-position-horizontal:absolute;mso-position-horizontal-relative:char;mso-position-vertical:absolute;mso-position-vertical-relative:line;mso-left-percent:-10001;mso-top-percent:-10001" from="0,0" to="6in,0" o:gfxdata="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" strokecolor="#33521d" strokeweight=".5pt">
+            <v:line w14:anchorId="33E692CA" id="Line 71" o:spid="_x0000_s1026" style="visibility:visible;mso-wrap-style:square;mso-left-percent:-10001;mso-top-percent:-10001;mso-position-horizontal:absolute;mso-position-horizontal-relative:char;mso-position-vertical:absolute;mso-position-vertical-relative:line;mso-left-percent:-10001;mso-top-percent:-10001" from="0,0" to="6in,0" o:gfxdata="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" strokecolor="#33521d" strokeweight=".5pt">
               <v:stroke joinstyle="miter"/>
               <w10:anchorlock/>
             </v:line>
@@ -2237,7 +2212,7 @@
 </file>
 
 <file path=word/footer3.xml><?xml version="1.0" encoding="utf-8"?>
-<w:ftr xmlns:wpc="http://schemas.microsoft.com/office/word/2010/wordprocessingCanvas" xmlns:mc="http://schemas.openxmlformats.org/markup-compatibility/2006" xmlns:o="urn:schemas-microsoft-com:office:office" xmlns:r="http://schemas.openxmlformats.org/officeDocument/2006/relationships" xmlns:m="http://schemas.openxmlformats.org/officeDocument/2006/math" xmlns:v="urn:schemas-microsoft-com:vml" xmlns:wp14="http://schemas.microsoft.com/office/word/2010/wordprocessingDrawing" xmlns:wp="http://schemas.openxmlformats.org/drawingml/2006/wordprocessingDrawing" xmlns:w10="urn:schemas-microsoft-com:office:word" xmlns:w="http://schemas.openxmlformats.org/wordprocessingml/2006/main" xmlns:w14="http://schemas.microsoft.com/office/word/2010/wordml" xmlns:w15="http://schemas.microsoft.com/office/word/2012/wordml" xmlns:wpg="http://schemas.microsoft.com/office/word/2010/wordprocessingGroup" xmlns:wpi="http://schemas.microsoft.com/office/word/2010/wordprocessingInk" xmlns:wne="http://schemas.microsoft.com/office/word/2006/wordml" xmlns:wps="http://schemas.microsoft.com/office/word/2010/wordprocessingShape" mc:Ignorable="w14 w15 wp14">
+<w:ftr xmlns:wpc="http://schemas.microsoft.com/office/word/2010/wordprocessingCanvas" xmlns:cx="http://schemas.microsoft.com/office/drawing/2014/chartex" xmlns:cx1="http://schemas.microsoft.com/office/drawing/2015/9/8/chartex" xmlns:cx2="http://schemas.microsoft.com/office/drawing/2015/10/21/chartex" xmlns:cx3="http://schemas.microsoft.com/office/drawing/2016/5/9/chartex" xmlns:cx4="http://schemas.microsoft.com/office/drawing/2016/5/10/chartex" xmlns:cx5="http://schemas.microsoft.com/office/drawing/2016/5/11/chartex" xmlns:cx6="http://schemas.microsoft.com/office/drawing/2016/5/12/chartex" xmlns:cx7="http://schemas.microsoft.com/office/drawing/2016/5/13/chartex" xmlns:cx8="http://schemas.microsoft.com/office/drawing/2016/5/14/chartex" xmlns:mc="http://schemas.openxmlformats.org/markup-compatibility/2006" xmlns:aink="http://schemas.microsoft.com/office/drawing/2016/ink" xmlns:am3d="http://schemas.microsoft.com/office/drawing/2017/model3d" xmlns:o="urn:schemas-microsoft-com:office:office" xmlns:r="http://schemas.openxmlformats.org/officeDocument/2006/relationships" xmlns:m="http://schemas.openxmlformats.org/officeDocument/2006/math" xmlns:v="urn:schemas-microsoft-com:vml" xmlns:wp14="http://schemas.microsoft.com/office/word/2010/wordprocessingDrawing" xmlns:wp="http://schemas.openxmlformats.org/drawingml/2006/wordprocessingDrawing" xmlns:w10="urn:schemas-microsoft-com:office:word" xmlns:w="http://schemas.openxmlformats.org/wordprocessingml/2006/main" xmlns:w14="http://schemas.microsoft.com/office/word/2010/wordml" xmlns:w15="http://schemas.microsoft.com/office/word/2012/wordml" xmlns:w16cex="http://schemas.microsoft.com/office/word/2018/wordml/cex" xmlns:w16cid="http://schemas.microsoft.com/office/word/2016/wordml/cid" xmlns:w16="http://schemas.microsoft.com/office/word/2018/wordml" xmlns:w16se="http://schemas.microsoft.com/office/word/2015/wordml/symex" xmlns:wpg="http://schemas.microsoft.com/office/word/2010/wordprocessingGroup" xmlns:wpi="http://schemas.microsoft.com/office/word/2010/wordprocessingInk" xmlns:wne="http://schemas.microsoft.com/office/word/2006/wordml" xmlns:wps="http://schemas.microsoft.com/office/word/2010/wordprocessingShape" mc:Ignorable="w14 w15 w16se w16cid w16 w16cex wp14">
   <w:p>
     <w:pPr>
       <w:pStyle w:val="Footer"/>
@@ -2275,7 +2250,7 @@
 </file>
 
 <file path=word/footer4.xml><?xml version="1.0" encoding="utf-8"?>
-<w:ftr xmlns:wpc="http://schemas.microsoft.com/office/word/2010/wordprocessingCanvas" xmlns:mc="http://schemas.openxmlformats.org/markup-compatibility/2006" xmlns:o="urn:schemas-microsoft-com:office:office" xmlns:r="http://schemas.openxmlformats.org/officeDocument/2006/relationships" xmlns:m="http://schemas.openxmlformats.org/officeDocument/2006/math" xmlns:v="urn:schemas-microsoft-com:vml" xmlns:wp14="http://schemas.microsoft.com/office/word/2010/wordprocessingDrawing" xmlns:wp="http://schemas.openxmlformats.org/drawingml/2006/wordprocessingDrawing" xmlns:w10="urn:schemas-microsoft-com:office:word" xmlns:w="http://schemas.openxmlformats.org/wordprocessingml/2006/main" xmlns:w14="http://schemas.microsoft.com/office/word/2010/wordml" xmlns:w15="http://schemas.microsoft.com/office/word/2012/wordml" xmlns:wpg="http://schemas.microsoft.com/office/word/2010/wordprocessingGroup" xmlns:wpi="http://schemas.microsoft.com/office/word/2010/wordprocessingInk" xmlns:wne="http://schemas.microsoft.com/office/word/2006/wordml" xmlns:wps="http://schemas.microsoft.com/office/word/2010/wordprocessingShape" mc:Ignorable="w14 w15 wp14">
+<w:ftr xmlns:wpc="http://schemas.microsoft.com/office/word/2010/wordprocessingCanvas" xmlns:cx="http://schemas.microsoft.com/office/drawing/2014/chartex" xmlns:cx1="http://schemas.microsoft.com/office/drawing/2015/9/8/chartex" xmlns:cx2="http://schemas.microsoft.com/office/drawing/2015/10/21/chartex" xmlns:cx3="http://schemas.microsoft.com/office/drawing/2016/5/9/chartex" xmlns:cx4="http://schemas.microsoft.com/office/drawing/2016/5/10/chartex" xmlns:cx5="http://schemas.microsoft.com/office/drawing/2016/5/11/chartex" xmlns:cx6="http://schemas.microsoft.com/office/drawing/2016/5/12/chartex" xmlns:cx7="http://schemas.microsoft.com/office/drawing/2016/5/13/chartex" xmlns:cx8="http://schemas.microsoft.com/office/drawing/2016/5/14/chartex" xmlns:mc="http://schemas.openxmlformats.org/markup-compatibility/2006" xmlns:aink="http://schemas.microsoft.com/office/drawing/2016/ink" xmlns:am3d="http://schemas.microsoft.com/office/drawing/2017/model3d" xmlns:o="urn:schemas-microsoft-com:office:office" xmlns:r="http://schemas.openxmlformats.org/officeDocument/2006/relationships" xmlns:m="http://schemas.openxmlformats.org/officeDocument/2006/math" xmlns:v="urn:schemas-microsoft-com:vml" xmlns:wp14="http://schemas.microsoft.com/office/word/2010/wordprocessingDrawing" xmlns:wp="http://schemas.openxmlformats.org/drawingml/2006/wordprocessingDrawing" xmlns:w10="urn:schemas-microsoft-com:office:word" xmlns:w="http://schemas.openxmlformats.org/wordprocessingml/2006/main" xmlns:w14="http://schemas.microsoft.com/office/word/2010/wordml" xmlns:w15="http://schemas.microsoft.com/office/word/2012/wordml" xmlns:w16cex="http://schemas.microsoft.com/office/word/2018/wordml/cex" xmlns:w16cid="http://schemas.microsoft.com/office/word/2016/wordml/cid" xmlns:w16="http://schemas.microsoft.com/office/word/2018/wordml" xmlns:w16se="http://schemas.microsoft.com/office/word/2015/wordml/symex" xmlns:wpg="http://schemas.microsoft.com/office/word/2010/wordprocessingGroup" xmlns:wpi="http://schemas.microsoft.com/office/word/2010/wordprocessingInk" xmlns:wne="http://schemas.microsoft.com/office/word/2006/wordml" xmlns:wps="http://schemas.microsoft.com/office/word/2010/wordprocessingShape" mc:Ignorable="w14 w15 w16se w16cid w16 w16cex wp14">
   <w:p>
     <w:pPr>
       <w:pStyle w:val="FreeForm"/>
@@ -2297,7 +2272,7 @@
       <mc:AlternateContent>
         <mc:Choice Requires="wps">
           <w:drawing>
-            <wp:anchor distT="0" distB="0" distL="114300" distR="114300" simplePos="0" relativeHeight="251657216" behindDoc="1" locked="0" layoutInCell="1" allowOverlap="1" wp14:anchorId="4C682225" wp14:editId="51F2CC3E">
+            <wp:anchor distT="0" distB="0" distL="114300" distR="114300" simplePos="0" relativeHeight="251656192" behindDoc="1" locked="0" layoutInCell="1" allowOverlap="1" wp14:anchorId="7C7612E2" wp14:editId="4904DEAA">
               <wp:simplePos x="0" y="0"/>
               <wp:positionH relativeFrom="page">
                 <wp:posOffset>0</wp:posOffset>
@@ -2367,7 +2342,7 @@
         </mc:Choice>
         <mc:Fallback>
           <w:pict>
-            <v:rect w14:anchorId="4C682225" id="Rectangle 6" o:spid="_x0000_s1030" style="position:absolute;margin-left:0;margin-top:756pt;width:586pt;height:36pt;z-index:-251659264;visibility:visible;mso-wrap-style:square;mso-width-percent:0;mso-height-percent:0;mso-wrap-distance-left:9pt;mso-wrap-distance-top:0;mso-wrap-distance-right:9pt;mso-wrap-distance-bottom:0;mso-position-horizontal:absolute;mso-position-horizontal-relative:page;mso-position-vertical:absolute;mso-position-vertical-relative:page;mso-width-percent:0;mso-height-percent:0;mso-width-relative:page;mso-height-relative:page;v-text-anchor:top" o:gfxdata="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" fillcolor="#395695" stroked="f" strokeweight="1pt">
+            <v:rect w14:anchorId="7C7612E2" id="Rectangle 6" o:spid="_x0000_s1030" style="position:absolute;margin-left:0;margin-top:756pt;width:586pt;height:36pt;z-index:-251660288;visibility:visible;mso-wrap-style:square;mso-width-percent:0;mso-height-percent:0;mso-wrap-distance-left:9pt;mso-wrap-distance-top:0;mso-wrap-distance-right:9pt;mso-wrap-distance-bottom:0;mso-position-horizontal:absolute;mso-position-horizontal-relative:page;mso-position-vertical:absolute;mso-position-vertical-relative:page;mso-width-percent:0;mso-height-percent:0;mso-width-relative:page;mso-height-relative:page;v-text-anchor:top" o:gfxdata="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" fillcolor="#395695" stroked="f" strokeweight="1pt">
               <v:path arrowok="t"/>
               <v:textbox inset="4pt,4pt,4pt,4pt">
                 <w:txbxContent>
@@ -2389,7 +2364,7 @@
       <mc:AlternateContent>
         <mc:Choice Requires="wps">
           <w:drawing>
-            <wp:anchor distT="0" distB="0" distL="114300" distR="114300" simplePos="0" relativeHeight="251658240" behindDoc="1" locked="0" layoutInCell="1" allowOverlap="1" wp14:anchorId="6A924874" wp14:editId="08F2737E">
+            <wp:anchor distT="0" distB="0" distL="114300" distR="114300" simplePos="0" relativeHeight="251657216" behindDoc="1" locked="0" layoutInCell="1" allowOverlap="1" wp14:anchorId="41FD2AEA" wp14:editId="5ADEFEC4">
               <wp:simplePos x="0" y="0"/>
               <wp:positionH relativeFrom="page">
                 <wp:posOffset>0</wp:posOffset>
@@ -2469,7 +2444,7 @@
         </mc:Choice>
         <mc:Fallback>
           <w:pict>
-            <v:rect w14:anchorId="6A924874" id="Rectangle 45" o:spid="_x0000_s1031" style="position:absolute;margin-left:0;margin-top:750pt;width:585.35pt;height:42pt;z-index:-251658240;visibility:visible;mso-wrap-style:square;mso-width-percent:0;mso-height-percent:0;mso-wrap-distance-left:9pt;mso-wrap-distance-top:0;mso-wrap-distance-right:9pt;mso-wrap-distance-bottom:0;mso-position-horizontal:absolute;mso-position-horizontal-relative:page;mso-position-vertical:absolute;mso-position-vertical-relative:page;mso-width-percent:0;mso-height-percent:0;mso-width-relative:page;mso-height-relative:page;v-text-anchor:top" o:gfxdata="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" fillcolor="#395695" stroked="f" strokeweight="1pt">
+            <v:rect w14:anchorId="41FD2AEA" id="Rectangle 45" o:spid="_x0000_s1031" style="position:absolute;margin-left:0;margin-top:750pt;width:585.35pt;height:42pt;z-index:-251659264;visibility:visible;mso-wrap-style:square;mso-width-percent:0;mso-height-percent:0;mso-wrap-distance-left:9pt;mso-wrap-distance-top:0;mso-wrap-distance-right:9pt;mso-wrap-distance-bottom:0;mso-position-horizontal:absolute;mso-position-horizontal-relative:page;mso-position-vertical:absolute;mso-position-vertical-relative:page;mso-width-percent:0;mso-height-percent:0;mso-width-relative:page;mso-height-relative:page;v-text-anchor:top" o:gfxdata="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" fillcolor="#395695" stroked="f" strokeweight="1pt">
               <v:path arrowok="t"/>
               <v:textbox inset="4pt,4pt,4pt,4pt">
                 <w:txbxContent>
@@ -2497,7 +2472,15 @@
         <w:rFonts w:ascii="Calibri" w:hAnsi="Calibri"/>
         <w:color w:val="FFFFFF"/>
       </w:rPr>
-      <w:t>Copyright © MESA 201</w:t>
+      <w:t xml:space="preserve">Copyright © MESA </w:t>
+    </w:r>
+    <w:proofErr w:type="gramStart"/>
+    <w:r>
+      <w:rPr>
+        <w:rFonts w:ascii="Calibri" w:hAnsi="Calibri"/>
+        <w:color w:val="FFFFFF"/>
+      </w:rPr>
+      <w:t>201</w:t>
     </w:r>
     <w:r>
       <w:rPr>
@@ -2506,7 +2489,6 @@
       </w:rPr>
       <w:t>6</w:t>
     </w:r>
-    <w:proofErr w:type="gramStart"/>
     <w:r>
       <w:rPr>
         <w:rFonts w:ascii="Calibri" w:hAnsi="Calibri"/>
@@ -2588,15 +2570,29 @@
       </w:rPr>
       <w:t xml:space="preserve">Revision </w:t>
     </w:r>
-    <w:fldSimple w:instr=" DOCPROPERTY  Revnum  \* MERGEFORMAT ">
-      <w:r>
-        <w:rPr>
-          <w:rFonts w:ascii="Calibri" w:hAnsi="Calibri"/>
-          <w:color w:val="FFFFFF"/>
-        </w:rPr>
-        <w:t>1</w:t>
-      </w:r>
-    </w:fldSimple>
+    <w:r>
+      <w:fldChar w:fldCharType="begin"/>
+    </w:r>
+    <w:r>
+      <w:instrText xml:space="preserve"> DOCPROPERTY  Revnum  \* MERGEFORMAT </w:instrText>
+    </w:r>
+    <w:r>
+      <w:fldChar w:fldCharType="separate"/>
+    </w:r>
+    <w:r>
+      <w:rPr>
+        <w:rFonts w:ascii="Calibri" w:hAnsi="Calibri"/>
+        <w:color w:val="FFFFFF"/>
+      </w:rPr>
+      <w:t>1</w:t>
+    </w:r>
+    <w:r>
+      <w:rPr>
+        <w:rFonts w:ascii="Calibri" w:hAnsi="Calibri"/>
+        <w:color w:val="FFFFFF"/>
+      </w:rPr>
+      <w:fldChar w:fldCharType="end"/>
+    </w:r>
     <w:r>
       <w:rPr>
         <w:rFonts w:ascii="Calibri" w:hAnsi="Calibri"/>
@@ -2645,7 +2641,7 @@
 </file>
 
 <file path=word/footer5.xml><?xml version="1.0" encoding="utf-8"?>
-<w:ftr xmlns:wpc="http://schemas.microsoft.com/office/word/2010/wordprocessingCanvas" xmlns:mc="http://schemas.openxmlformats.org/markup-compatibility/2006" xmlns:o="urn:schemas-microsoft-com:office:office" xmlns:r="http://schemas.openxmlformats.org/officeDocument/2006/relationships" xmlns:m="http://schemas.openxmlformats.org/officeDocument/2006/math" xmlns:v="urn:schemas-microsoft-com:vml" xmlns:wp14="http://schemas.microsoft.com/office/word/2010/wordprocessingDrawing" xmlns:wp="http://schemas.openxmlformats.org/drawingml/2006/wordprocessingDrawing" xmlns:w10="urn:schemas-microsoft-com:office:word" xmlns:w="http://schemas.openxmlformats.org/wordprocessingml/2006/main" xmlns:w14="http://schemas.microsoft.com/office/word/2010/wordml" xmlns:w15="http://schemas.microsoft.com/office/word/2012/wordml" xmlns:wpg="http://schemas.microsoft.com/office/word/2010/wordprocessingGroup" xmlns:wpi="http://schemas.microsoft.com/office/word/2010/wordprocessingInk" xmlns:wne="http://schemas.microsoft.com/office/word/2006/wordml" xmlns:wps="http://schemas.microsoft.com/office/word/2010/wordprocessingShape" mc:Ignorable="w14 w15 wp14">
+<w:ftr xmlns:wpc="http://schemas.microsoft.com/office/word/2010/wordprocessingCanvas" xmlns:cx="http://schemas.microsoft.com/office/drawing/2014/chartex" xmlns:cx1="http://schemas.microsoft.com/office/drawing/2015/9/8/chartex" xmlns:cx2="http://schemas.microsoft.com/office/drawing/2015/10/21/chartex" xmlns:cx3="http://schemas.microsoft.com/office/drawing/2016/5/9/chartex" xmlns:cx4="http://schemas.microsoft.com/office/drawing/2016/5/10/chartex" xmlns:cx5="http://schemas.microsoft.com/office/drawing/2016/5/11/chartex" xmlns:cx6="http://schemas.microsoft.com/office/drawing/2016/5/12/chartex" xmlns:cx7="http://schemas.microsoft.com/office/drawing/2016/5/13/chartex" xmlns:cx8="http://schemas.microsoft.com/office/drawing/2016/5/14/chartex" xmlns:mc="http://schemas.openxmlformats.org/markup-compatibility/2006" xmlns:aink="http://schemas.microsoft.com/office/drawing/2016/ink" xmlns:am3d="http://schemas.microsoft.com/office/drawing/2017/model3d" xmlns:o="urn:schemas-microsoft-com:office:office" xmlns:r="http://schemas.openxmlformats.org/officeDocument/2006/relationships" xmlns:m="http://schemas.openxmlformats.org/officeDocument/2006/math" xmlns:v="urn:schemas-microsoft-com:vml" xmlns:wp14="http://schemas.microsoft.com/office/word/2010/wordprocessingDrawing" xmlns:wp="http://schemas.openxmlformats.org/drawingml/2006/wordprocessingDrawing" xmlns:w10="urn:schemas-microsoft-com:office:word" xmlns:w="http://schemas.openxmlformats.org/wordprocessingml/2006/main" xmlns:w14="http://schemas.microsoft.com/office/word/2010/wordml" xmlns:w15="http://schemas.microsoft.com/office/word/2012/wordml" xmlns:w16cex="http://schemas.microsoft.com/office/word/2018/wordml/cex" xmlns:w16cid="http://schemas.microsoft.com/office/word/2016/wordml/cid" xmlns:w16="http://schemas.microsoft.com/office/word/2018/wordml" xmlns:w16se="http://schemas.microsoft.com/office/word/2015/wordml/symex" xmlns:wpg="http://schemas.microsoft.com/office/word/2010/wordprocessingGroup" xmlns:wpi="http://schemas.microsoft.com/office/word/2010/wordprocessingInk" xmlns:wne="http://schemas.microsoft.com/office/word/2006/wordml" xmlns:wps="http://schemas.microsoft.com/office/word/2010/wordprocessingShape" mc:Ignorable="w14 w15 w16se w16cid w16 w16cex wp14">
   <w:p>
     <w:pPr>
       <w:pStyle w:val="FreeForm"/>
@@ -2667,7 +2663,7 @@
       <mc:AlternateContent>
         <mc:Choice Requires="wps">
           <w:drawing>
-            <wp:anchor distT="0" distB="0" distL="114300" distR="114300" simplePos="0" relativeHeight="251655168" behindDoc="1" locked="0" layoutInCell="1" allowOverlap="1" wp14:anchorId="1BB3BD0E" wp14:editId="596880BA">
+            <wp:anchor distT="0" distB="0" distL="114300" distR="114300" simplePos="0" relativeHeight="251660800" behindDoc="1" locked="0" layoutInCell="1" allowOverlap="1" wp14:anchorId="249B03B5" wp14:editId="37E08B55">
               <wp:simplePos x="0" y="0"/>
               <wp:positionH relativeFrom="page">
                 <wp:posOffset>0</wp:posOffset>
@@ -2747,7 +2743,7 @@
         </mc:Choice>
         <mc:Fallback>
           <w:pict>
-            <v:rect w14:anchorId="1BB3BD0E" id="Rectangle 4" o:spid="_x0000_s1032" style="position:absolute;margin-left:0;margin-top:750pt;width:585.35pt;height:42pt;z-index:-251661312;visibility:visible;mso-wrap-style:square;mso-width-percent:0;mso-height-percent:0;mso-wrap-distance-left:9pt;mso-wrap-distance-top:0;mso-wrap-distance-right:9pt;mso-wrap-distance-bottom:0;mso-position-horizontal:absolute;mso-position-horizontal-relative:page;mso-position-vertical:absolute;mso-position-vertical-relative:page;mso-width-percent:0;mso-height-percent:0;mso-width-relative:page;mso-height-relative:page;v-text-anchor:top" o:gfxdata="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" fillcolor="#395695" stroked="f" strokeweight="1pt">
+            <v:rect w14:anchorId="249B03B5" id="Rectangle 4" o:spid="_x0000_s1032" style="position:absolute;margin-left:0;margin-top:750pt;width:585.35pt;height:42pt;z-index:-251655680;visibility:visible;mso-wrap-style:square;mso-width-percent:0;mso-height-percent:0;mso-wrap-distance-left:9pt;mso-wrap-distance-top:0;mso-wrap-distance-right:9pt;mso-wrap-distance-bottom:0;mso-position-horizontal:absolute;mso-position-horizontal-relative:page;mso-position-vertical:absolute;mso-position-vertical-relative:page;mso-width-percent:0;mso-height-percent:0;mso-width-relative:page;mso-height-relative:page;v-text-anchor:top" o:gfxdata="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" fillcolor="#395695" stroked="f" strokeweight="1pt">
               <v:path arrowok="t"/>
               <v:textbox inset="4pt,4pt,4pt,4pt">
                 <w:txbxContent>
@@ -2777,30 +2773,35 @@
       </w:rPr>
       <w:t xml:space="preserve">Copyright © MESA </w:t>
     </w:r>
-    <w:fldSimple w:instr=" DOCPROPERTY  Copyright  \* MERGEFORMAT ">
-      <w:r>
-        <w:rPr>
-          <w:rFonts w:ascii="Calibri" w:hAnsi="Calibri"/>
-          <w:color w:val="FFFFFF"/>
-        </w:rPr>
-        <w:t>2016</w:t>
-      </w:r>
-    </w:fldSimple>
-    <w:proofErr w:type="gramStart"/>
+    <w:r>
+      <w:fldChar w:fldCharType="begin"/>
+    </w:r>
+    <w:r>
+      <w:instrText xml:space="preserve"> DOCPROPERTY  Copyright  \* MERGEFORMAT </w:instrText>
+    </w:r>
+    <w:r>
+      <w:fldChar w:fldCharType="separate"/>
+    </w:r>
     <w:r>
       <w:rPr>
         <w:rFonts w:ascii="Calibri" w:hAnsi="Calibri"/>
         <w:color w:val="FFFFFF"/>
       </w:rPr>
-      <w:t>,  All</w:t>
+      <w:t>2016</w:t>
     </w:r>
-    <w:proofErr w:type="gramEnd"/>
     <w:r>
       <w:rPr>
         <w:rFonts w:ascii="Calibri" w:hAnsi="Calibri"/>
         <w:color w:val="FFFFFF"/>
       </w:rPr>
-      <w:t xml:space="preserve"> rights reserved. </w:t>
+      <w:fldChar w:fldCharType="end"/>
+    </w:r>
+    <w:r>
+      <w:rPr>
+        <w:rFonts w:ascii="Calibri" w:hAnsi="Calibri"/>
+        <w:color w:val="FFFFFF"/>
+      </w:rPr>
+      <w:t xml:space="preserve">,  All rights reserved. </w:t>
     </w:r>
     <w:r>
       <w:rPr>
@@ -2940,7 +2941,7 @@
         <w:noProof/>
         <w:color w:val="FFFFFF"/>
       </w:rPr>
-      <w:t>August 5, 2016 at 11:08</w:t>
+      <w:t>August 14, 2020 at 12:08</w:t>
     </w:r>
     <w:r>
       <w:rPr>
@@ -2954,7 +2955,7 @@
 </file>
 
 <file path=word/footer6.xml><?xml version="1.0" encoding="utf-8"?>
-<w:ftr xmlns:wpc="http://schemas.microsoft.com/office/word/2010/wordprocessingCanvas" xmlns:mc="http://schemas.openxmlformats.org/markup-compatibility/2006" xmlns:o="urn:schemas-microsoft-com:office:office" xmlns:r="http://schemas.openxmlformats.org/officeDocument/2006/relationships" xmlns:m="http://schemas.openxmlformats.org/officeDocument/2006/math" xmlns:v="urn:schemas-microsoft-com:vml" xmlns:wp14="http://schemas.microsoft.com/office/word/2010/wordprocessingDrawing" xmlns:wp="http://schemas.openxmlformats.org/drawingml/2006/wordprocessingDrawing" xmlns:w10="urn:schemas-microsoft-com:office:word" xmlns:w="http://schemas.openxmlformats.org/wordprocessingml/2006/main" xmlns:w14="http://schemas.microsoft.com/office/word/2010/wordml" xmlns:w15="http://schemas.microsoft.com/office/word/2012/wordml" xmlns:wpg="http://schemas.microsoft.com/office/word/2010/wordprocessingGroup" xmlns:wpi="http://schemas.microsoft.com/office/word/2010/wordprocessingInk" xmlns:wne="http://schemas.microsoft.com/office/word/2006/wordml" xmlns:wps="http://schemas.microsoft.com/office/word/2010/wordprocessingShape" mc:Ignorable="w14 w15 wp14">
+<w:ftr xmlns:wpc="http://schemas.microsoft.com/office/word/2010/wordprocessingCanvas" xmlns:cx="http://schemas.microsoft.com/office/drawing/2014/chartex" xmlns:cx1="http://schemas.microsoft.com/office/drawing/2015/9/8/chartex" xmlns:cx2="http://schemas.microsoft.com/office/drawing/2015/10/21/chartex" xmlns:cx3="http://schemas.microsoft.com/office/drawing/2016/5/9/chartex" xmlns:cx4="http://schemas.microsoft.com/office/drawing/2016/5/10/chartex" xmlns:cx5="http://schemas.microsoft.com/office/drawing/2016/5/11/chartex" xmlns:cx6="http://schemas.microsoft.com/office/drawing/2016/5/12/chartex" xmlns:cx7="http://schemas.microsoft.com/office/drawing/2016/5/13/chartex" xmlns:cx8="http://schemas.microsoft.com/office/drawing/2016/5/14/chartex" xmlns:mc="http://schemas.openxmlformats.org/markup-compatibility/2006" xmlns:aink="http://schemas.microsoft.com/office/drawing/2016/ink" xmlns:am3d="http://schemas.microsoft.com/office/drawing/2017/model3d" xmlns:o="urn:schemas-microsoft-com:office:office" xmlns:r="http://schemas.openxmlformats.org/officeDocument/2006/relationships" xmlns:m="http://schemas.openxmlformats.org/officeDocument/2006/math" xmlns:v="urn:schemas-microsoft-com:vml" xmlns:wp14="http://schemas.microsoft.com/office/word/2010/wordprocessingDrawing" xmlns:wp="http://schemas.openxmlformats.org/drawingml/2006/wordprocessingDrawing" xmlns:w10="urn:schemas-microsoft-com:office:word" xmlns:w="http://schemas.openxmlformats.org/wordprocessingml/2006/main" xmlns:w14="http://schemas.microsoft.com/office/word/2010/wordml" xmlns:w15="http://schemas.microsoft.com/office/word/2012/wordml" xmlns:w16cex="http://schemas.microsoft.com/office/word/2018/wordml/cex" xmlns:w16cid="http://schemas.microsoft.com/office/word/2016/wordml/cid" xmlns:w16="http://schemas.microsoft.com/office/word/2018/wordml" xmlns:w16se="http://schemas.microsoft.com/office/word/2015/wordml/symex" xmlns:wpg="http://schemas.microsoft.com/office/word/2010/wordprocessingGroup" xmlns:wpi="http://schemas.microsoft.com/office/word/2010/wordprocessingInk" xmlns:wne="http://schemas.microsoft.com/office/word/2006/wordml" xmlns:wps="http://schemas.microsoft.com/office/word/2010/wordprocessingShape" mc:Ignorable="w14 w15 w16se w16cid w16 w16cex wp14">
   <w:p>
     <w:r>
       <w:rPr>
@@ -2963,7 +2964,7 @@
       <mc:AlternateContent>
         <mc:Choice Requires="wps">
           <w:drawing>
-            <wp:anchor distT="0" distB="0" distL="114300" distR="114300" simplePos="0" relativeHeight="251659264" behindDoc="0" locked="0" layoutInCell="1" allowOverlap="1" wp14:anchorId="6AF2B836" wp14:editId="7C91D1C5">
+            <wp:anchor distT="0" distB="0" distL="114300" distR="114300" simplePos="0" relativeHeight="251658240" behindDoc="0" locked="0" layoutInCell="1" allowOverlap="1" wp14:anchorId="4F60F8DF" wp14:editId="3C4E0576">
               <wp:simplePos x="0" y="0"/>
               <wp:positionH relativeFrom="column">
                 <wp:posOffset>0</wp:posOffset>
@@ -3026,11 +3027,11 @@
         </mc:Choice>
         <mc:Fallback>
           <w:pict>
-            <v:shapetype w14:anchorId="6AF2B836" id="_x0000_t202" coordsize="21600,21600" o:spt="202" path="m,l,21600r21600,l21600,xe">
+            <v:shapetype w14:anchorId="4F60F8DF" id="_x0000_t202" coordsize="21600,21600" o:spt="202" path="m,l,21600r21600,l21600,xe">
               <v:stroke joinstyle="miter"/>
               <v:path gradientshapeok="t" o:connecttype="rect"/>
             </v:shapetype>
-            <v:shape id="Text Box 69" o:spid="_x0000_s1033" type="#_x0000_t202" style="position:absolute;margin-left:0;margin-top:0;width:1in;height:1in;z-index:251659264;visibility:visible;mso-wrap-style:square;mso-width-percent:0;mso-height-percent:0;mso-wrap-distance-left:9pt;mso-wrap-distance-top:0;mso-wrap-distance-right:9pt;mso-wrap-distance-bottom:0;mso-position-horizontal:absolute;mso-position-horizontal-relative:text;mso-position-vertical:absolute;mso-position-vertical-relative:text;mso-width-percent:0;mso-height-percent:0;mso-width-relative:page;mso-height-relative:page;v-text-anchor:top" o:gfxdata="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">
+            <v:shape id="Text Box 69" o:spid="_x0000_s1033" type="#_x0000_t202" style="position:absolute;margin-left:0;margin-top:0;width:1in;height:1in;z-index:251658240;visibility:visible;mso-wrap-style:square;mso-width-percent:0;mso-height-percent:0;mso-wrap-distance-left:9pt;mso-wrap-distance-top:0;mso-wrap-distance-right:9pt;mso-wrap-distance-bottom:0;mso-position-horizontal:absolute;mso-position-horizontal-relative:text;mso-position-vertical:absolute;mso-position-vertical-relative:text;mso-width-percent:0;mso-height-percent:0;mso-width-relative:page;mso-height-relative:page;v-text-anchor:top" o:gfxdata="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">
               <v:textbox>
                 <w:txbxContent>
                   <w:p/>
@@ -3048,7 +3049,7 @@
       <mc:AlternateContent>
         <mc:Choice Requires="wps">
           <w:drawing>
-            <wp:anchor distT="0" distB="0" distL="114300" distR="114300" simplePos="0" relativeHeight="251661312" behindDoc="0" locked="0" layoutInCell="1" allowOverlap="1" wp14:anchorId="012970F9" wp14:editId="2DDFC46B">
+            <wp:anchor distT="0" distB="0" distL="114300" distR="114300" simplePos="0" relativeHeight="251661312" behindDoc="0" locked="0" layoutInCell="1" allowOverlap="1" wp14:anchorId="4A661358" wp14:editId="18344195">
               <wp:simplePos x="0" y="0"/>
               <wp:positionH relativeFrom="column">
                 <wp:posOffset>0</wp:posOffset>
@@ -3111,7 +3112,7 @@
         </mc:Choice>
         <mc:Fallback>
           <w:pict>
-            <v:shape w14:anchorId="012970F9" id="Text Box 70" o:spid="_x0000_s1034" type="#_x0000_t202" style="position:absolute;margin-left:0;margin-top:0;width:1in;height:1in;z-index:251661312;visibility:visible;mso-wrap-style:square;mso-width-percent:0;mso-height-percent:0;mso-wrap-distance-left:9pt;mso-wrap-distance-top:0;mso-wrap-distance-right:9pt;mso-wrap-distance-bottom:0;mso-position-horizontal:absolute;mso-position-horizontal-relative:text;mso-position-vertical:absolute;mso-position-vertical-relative:text;mso-width-percent:0;mso-height-percent:0;mso-width-relative:page;mso-height-relative:page;v-text-anchor:top" o:gfxdata="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">
+            <v:shape w14:anchorId="4A661358" id="Text Box 70" o:spid="_x0000_s1034" type="#_x0000_t202" style="position:absolute;margin-left:0;margin-top:0;width:1in;height:1in;z-index:251661312;visibility:visible;mso-wrap-style:square;mso-width-percent:0;mso-height-percent:0;mso-wrap-distance-left:9pt;mso-wrap-distance-top:0;mso-wrap-distance-right:9pt;mso-wrap-distance-bottom:0;mso-position-horizontal:absolute;mso-position-horizontal-relative:text;mso-position-vertical:absolute;mso-position-vertical-relative:text;mso-width-percent:0;mso-height-percent:0;mso-width-relative:page;mso-height-relative:page;v-text-anchor:top" o:gfxdata="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">
               <v:textbox>
                 <w:txbxContent>
                   <w:p/>
@@ -3127,7 +3128,7 @@
 </file>
 
 <file path=word/footnotes.xml><?xml version="1.0" encoding="utf-8"?>
-<w:footnotes xmlns:wpc="http://schemas.microsoft.com/office/word/2010/wordprocessingCanvas" xmlns:mc="http://schemas.openxmlformats.org/markup-compatibility/2006" xmlns:o="urn:schemas-microsoft-com:office:office" xmlns:r="http://schemas.openxmlformats.org/officeDocument/2006/relationships" xmlns:m="http://schemas.openxmlformats.org/officeDocument/2006/math" xmlns:v="urn:schemas-microsoft-com:vml" xmlns:wp14="http://schemas.microsoft.com/office/word/2010/wordprocessingDrawing" xmlns:wp="http://schemas.openxmlformats.org/drawingml/2006/wordprocessingDrawing" xmlns:w10="urn:schemas-microsoft-com:office:word" xmlns:w="http://schemas.openxmlformats.org/wordprocessingml/2006/main" xmlns:w14="http://schemas.microsoft.com/office/word/2010/wordml" xmlns:w15="http://schemas.microsoft.com/office/word/2012/wordml" xmlns:wpg="http://schemas.microsoft.com/office/word/2010/wordprocessingGroup" xmlns:wpi="http://schemas.microsoft.com/office/word/2010/wordprocessingInk" xmlns:wne="http://schemas.microsoft.com/office/word/2006/wordml" xmlns:wps="http://schemas.microsoft.com/office/word/2010/wordprocessingShape" mc:Ignorable="w14 w15 wp14">
+<w:footnotes xmlns:wpc="http://schemas.microsoft.com/office/word/2010/wordprocessingCanvas" xmlns:cx="http://schemas.microsoft.com/office/drawing/2014/chartex" xmlns:cx1="http://schemas.microsoft.com/office/drawing/2015/9/8/chartex" xmlns:cx2="http://schemas.microsoft.com/office/drawing/2015/10/21/chartex" xmlns:cx3="http://schemas.microsoft.com/office/drawing/2016/5/9/chartex" xmlns:cx4="http://schemas.microsoft.com/office/drawing/2016/5/10/chartex" xmlns:cx5="http://schemas.microsoft.com/office/drawing/2016/5/11/chartex" xmlns:cx6="http://schemas.microsoft.com/office/drawing/2016/5/12/chartex" xmlns:cx7="http://schemas.microsoft.com/office/drawing/2016/5/13/chartex" xmlns:cx8="http://schemas.microsoft.com/office/drawing/2016/5/14/chartex" xmlns:mc="http://schemas.openxmlformats.org/markup-compatibility/2006" xmlns:aink="http://schemas.microsoft.com/office/drawing/2016/ink" xmlns:am3d="http://schemas.microsoft.com/office/drawing/2017/model3d" xmlns:o="urn:schemas-microsoft-com:office:office" xmlns:r="http://schemas.openxmlformats.org/officeDocument/2006/relationships" xmlns:m="http://schemas.openxmlformats.org/officeDocument/2006/math" xmlns:v="urn:schemas-microsoft-com:vml" xmlns:wp14="http://schemas.microsoft.com/office/word/2010/wordprocessingDrawing" xmlns:wp="http://schemas.openxmlformats.org/drawingml/2006/wordprocessingDrawing" xmlns:w10="urn:schemas-microsoft-com:office:word" xmlns:w="http://schemas.openxmlformats.org/wordprocessingml/2006/main" xmlns:w14="http://schemas.microsoft.com/office/word/2010/wordml" xmlns:w15="http://schemas.microsoft.com/office/word/2012/wordml" xmlns:w16cex="http://schemas.microsoft.com/office/word/2018/wordml/cex" xmlns:w16cid="http://schemas.microsoft.com/office/word/2016/wordml/cid" xmlns:w16="http://schemas.microsoft.com/office/word/2018/wordml" xmlns:w16se="http://schemas.microsoft.com/office/word/2015/wordml/symex" xmlns:wpg="http://schemas.microsoft.com/office/word/2010/wordprocessingGroup" xmlns:wpi="http://schemas.microsoft.com/office/word/2010/wordprocessingInk" xmlns:wne="http://schemas.microsoft.com/office/word/2006/wordml" xmlns:wps="http://schemas.microsoft.com/office/word/2010/wordprocessingShape" mc:Ignorable="w14 w15 w16se w16cid w16 w16cex wp14">
   <w:footnote w:type="separator" w:id="-1">
     <w:p>
       <w:r>
@@ -3146,7 +3147,7 @@
 </file>
 
 <file path=word/header1.xml><?xml version="1.0" encoding="utf-8"?>
-<w:hdr xmlns:wpc="http://schemas.microsoft.com/office/word/2010/wordprocessingCanvas" xmlns:mc="http://schemas.openxmlformats.org/markup-compatibility/2006" xmlns:o="urn:schemas-microsoft-com:office:office" xmlns:r="http://schemas.openxmlformats.org/officeDocument/2006/relationships" xmlns:m="http://schemas.openxmlformats.org/officeDocument/2006/math" xmlns:v="urn:schemas-microsoft-com:vml" xmlns:wp14="http://schemas.microsoft.com/office/word/2010/wordprocessingDrawing" xmlns:wp="http://schemas.openxmlformats.org/drawingml/2006/wordprocessingDrawing" xmlns:w10="urn:schemas-microsoft-com:office:word" xmlns:w="http://schemas.openxmlformats.org/wordprocessingml/2006/main" xmlns:w14="http://schemas.microsoft.com/office/word/2010/wordml" xmlns:w15="http://schemas.microsoft.com/office/word/2012/wordml" xmlns:wpg="http://schemas.microsoft.com/office/word/2010/wordprocessingGroup" xmlns:wpi="http://schemas.microsoft.com/office/word/2010/wordprocessingInk" xmlns:wne="http://schemas.microsoft.com/office/word/2006/wordml" xmlns:wps="http://schemas.microsoft.com/office/word/2010/wordprocessingShape" mc:Ignorable="w14 w15 wp14">
+<w:hdr xmlns:wpc="http://schemas.microsoft.com/office/word/2010/wordprocessingCanvas" xmlns:cx="http://schemas.microsoft.com/office/drawing/2014/chartex" xmlns:cx1="http://schemas.microsoft.com/office/drawing/2015/9/8/chartex" xmlns:cx2="http://schemas.microsoft.com/office/drawing/2015/10/21/chartex" xmlns:cx3="http://schemas.microsoft.com/office/drawing/2016/5/9/chartex" xmlns:cx4="http://schemas.microsoft.com/office/drawing/2016/5/10/chartex" xmlns:cx5="http://schemas.microsoft.com/office/drawing/2016/5/11/chartex" xmlns:cx6="http://schemas.microsoft.com/office/drawing/2016/5/12/chartex" xmlns:cx7="http://schemas.microsoft.com/office/drawing/2016/5/13/chartex" xmlns:cx8="http://schemas.microsoft.com/office/drawing/2016/5/14/chartex" xmlns:mc="http://schemas.openxmlformats.org/markup-compatibility/2006" xmlns:aink="http://schemas.microsoft.com/office/drawing/2016/ink" xmlns:am3d="http://schemas.microsoft.com/office/drawing/2017/model3d" xmlns:o="urn:schemas-microsoft-com:office:office" xmlns:r="http://schemas.openxmlformats.org/officeDocument/2006/relationships" xmlns:m="http://schemas.openxmlformats.org/officeDocument/2006/math" xmlns:v="urn:schemas-microsoft-com:vml" xmlns:wp14="http://schemas.microsoft.com/office/word/2010/wordprocessingDrawing" xmlns:wp="http://schemas.openxmlformats.org/drawingml/2006/wordprocessingDrawing" xmlns:w10="urn:schemas-microsoft-com:office:word" xmlns:w="http://schemas.openxmlformats.org/wordprocessingml/2006/main" xmlns:w14="http://schemas.microsoft.com/office/word/2010/wordml" xmlns:w15="http://schemas.microsoft.com/office/word/2012/wordml" xmlns:w16cex="http://schemas.microsoft.com/office/word/2018/wordml/cex" xmlns:w16cid="http://schemas.microsoft.com/office/word/2016/wordml/cid" xmlns:w16="http://schemas.microsoft.com/office/word/2018/wordml" xmlns:w16se="http://schemas.microsoft.com/office/word/2015/wordml/symex" xmlns:wpg="http://schemas.microsoft.com/office/word/2010/wordprocessingGroup" xmlns:wpi="http://schemas.microsoft.com/office/word/2010/wordprocessingInk" xmlns:wne="http://schemas.microsoft.com/office/word/2006/wordml" xmlns:wps="http://schemas.microsoft.com/office/word/2010/wordprocessingShape" mc:Ignorable="w14 w15 w16se w16cid w16 w16cex wp14">
   <w:p>
     <w:pPr>
       <w:pStyle w:val="Caption"/>
@@ -3163,7 +3164,7 @@
         <w:noProof/>
       </w:rPr>
       <w:drawing>
-        <wp:anchor distT="0" distB="0" distL="114300" distR="114300" simplePos="0" relativeHeight="251653120" behindDoc="1" locked="0" layoutInCell="1" allowOverlap="1" wp14:anchorId="3827C29D" wp14:editId="6861D939">
+        <wp:anchor distT="0" distB="0" distL="114300" distR="114300" simplePos="0" relativeHeight="251653120" behindDoc="1" locked="0" layoutInCell="1" allowOverlap="1" wp14:anchorId="5E9F6C60" wp14:editId="250D8BE6">
           <wp:simplePos x="0" y="0"/>
           <wp:positionH relativeFrom="column">
             <wp:posOffset>-471805</wp:posOffset>
@@ -3224,7 +3225,7 @@
 </file>
 
 <file path=word/header2.xml><?xml version="1.0" encoding="utf-8"?>
-<w:hdr xmlns:wpc="http://schemas.microsoft.com/office/word/2010/wordprocessingCanvas" xmlns:mc="http://schemas.openxmlformats.org/markup-compatibility/2006" xmlns:o="urn:schemas-microsoft-com:office:office" xmlns:r="http://schemas.openxmlformats.org/officeDocument/2006/relationships" xmlns:m="http://schemas.openxmlformats.org/officeDocument/2006/math" xmlns:v="urn:schemas-microsoft-com:vml" xmlns:wp14="http://schemas.microsoft.com/office/word/2010/wordprocessingDrawing" xmlns:wp="http://schemas.openxmlformats.org/drawingml/2006/wordprocessingDrawing" xmlns:w10="urn:schemas-microsoft-com:office:word" xmlns:w="http://schemas.openxmlformats.org/wordprocessingml/2006/main" xmlns:w14="http://schemas.microsoft.com/office/word/2010/wordml" xmlns:w15="http://schemas.microsoft.com/office/word/2012/wordml" xmlns:wpg="http://schemas.microsoft.com/office/word/2010/wordprocessingGroup" xmlns:wpi="http://schemas.microsoft.com/office/word/2010/wordprocessingInk" xmlns:wne="http://schemas.microsoft.com/office/word/2006/wordml" xmlns:wps="http://schemas.microsoft.com/office/word/2010/wordprocessingShape" mc:Ignorable="w14 w15 wp14">
+<w:hdr xmlns:wpc="http://schemas.microsoft.com/office/word/2010/wordprocessingCanvas" xmlns:cx="http://schemas.microsoft.com/office/drawing/2014/chartex" xmlns:cx1="http://schemas.microsoft.com/office/drawing/2015/9/8/chartex" xmlns:cx2="http://schemas.microsoft.com/office/drawing/2015/10/21/chartex" xmlns:cx3="http://schemas.microsoft.com/office/drawing/2016/5/9/chartex" xmlns:cx4="http://schemas.microsoft.com/office/drawing/2016/5/10/chartex" xmlns:cx5="http://schemas.microsoft.com/office/drawing/2016/5/11/chartex" xmlns:cx6="http://schemas.microsoft.com/office/drawing/2016/5/12/chartex" xmlns:cx7="http://schemas.microsoft.com/office/drawing/2016/5/13/chartex" xmlns:cx8="http://schemas.microsoft.com/office/drawing/2016/5/14/chartex" xmlns:mc="http://schemas.openxmlformats.org/markup-compatibility/2006" xmlns:aink="http://schemas.microsoft.com/office/drawing/2016/ink" xmlns:am3d="http://schemas.microsoft.com/office/drawing/2017/model3d" xmlns:o="urn:schemas-microsoft-com:office:office" xmlns:r="http://schemas.openxmlformats.org/officeDocument/2006/relationships" xmlns:m="http://schemas.openxmlformats.org/officeDocument/2006/math" xmlns:v="urn:schemas-microsoft-com:vml" xmlns:wp14="http://schemas.microsoft.com/office/word/2010/wordprocessingDrawing" xmlns:wp="http://schemas.openxmlformats.org/drawingml/2006/wordprocessingDrawing" xmlns:w10="urn:schemas-microsoft-com:office:word" xmlns:w="http://schemas.openxmlformats.org/wordprocessingml/2006/main" xmlns:w14="http://schemas.microsoft.com/office/word/2010/wordml" xmlns:w15="http://schemas.microsoft.com/office/word/2012/wordml" xmlns:w16cex="http://schemas.microsoft.com/office/word/2018/wordml/cex" xmlns:w16cid="http://schemas.microsoft.com/office/word/2016/wordml/cid" xmlns:w16="http://schemas.microsoft.com/office/word/2018/wordml" xmlns:w16se="http://schemas.microsoft.com/office/word/2015/wordml/symex" xmlns:wpg="http://schemas.microsoft.com/office/word/2010/wordprocessingGroup" xmlns:wpi="http://schemas.microsoft.com/office/word/2010/wordprocessingInk" xmlns:wne="http://schemas.microsoft.com/office/word/2006/wordml" xmlns:wps="http://schemas.microsoft.com/office/word/2010/wordprocessingShape" mc:Ignorable="w14 w15 w16se w16cid w16 w16cex wp14">
   <w:p>
     <w:pPr>
       <w:pStyle w:val="FreeForm"/>
@@ -3247,7 +3248,7 @@
       <mc:AlternateContent>
         <mc:Choice Requires="wps">
           <w:drawing>
-            <wp:anchor distT="0" distB="0" distL="114300" distR="114300" simplePos="0" relativeHeight="251654144" behindDoc="1" locked="0" layoutInCell="1" allowOverlap="1">
+            <wp:anchor distT="0" distB="0" distL="114300" distR="114300" simplePos="0" relativeHeight="251654144" behindDoc="1" locked="0" layoutInCell="1" allowOverlap="1" wp14:anchorId="13BCB50C" wp14:editId="497A5391">
               <wp:simplePos x="0" y="0"/>
               <wp:positionH relativeFrom="page">
                 <wp:posOffset>0</wp:posOffset>
@@ -3317,7 +3318,7 @@
         </mc:Choice>
         <mc:Fallback>
           <w:pict>
-            <v:rect id="Rectangle 59" o:spid="_x0000_s1026" style="position:absolute;left:0;text-align:left;margin-left:0;margin-top:-3pt;width:585.35pt;height:36pt;z-index:-251662336;visibility:visible;mso-wrap-style:square;mso-width-percent:0;mso-height-percent:0;mso-wrap-distance-left:9pt;mso-wrap-distance-top:0;mso-wrap-distance-right:9pt;mso-wrap-distance-bottom:0;mso-position-horizontal:absolute;mso-position-horizontal-relative:page;mso-position-vertical:absolute;mso-position-vertical-relative:page;mso-width-percent:0;mso-height-percent:0;mso-width-relative:page;mso-height-relative:page;v-text-anchor:top" o:gfxdata="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" fillcolor="#395695" stroked="f" strokeweight="1pt">
+            <v:rect w14:anchorId="13BCB50C" id="Rectangle 59" o:spid="_x0000_s1026" style="position:absolute;left:0;text-align:left;margin-left:0;margin-top:-3pt;width:585.35pt;height:36pt;z-index:-251662336;visibility:visible;mso-wrap-style:square;mso-width-percent:0;mso-height-percent:0;mso-wrap-distance-left:9pt;mso-wrap-distance-top:0;mso-wrap-distance-right:9pt;mso-wrap-distance-bottom:0;mso-position-horizontal:absolute;mso-position-horizontal-relative:page;mso-position-vertical:absolute;mso-position-vertical-relative:page;mso-width-percent:0;mso-height-percent:0;mso-width-relative:page;mso-height-relative:page;v-text-anchor:top" o:gfxdata="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" fillcolor="#395695" stroked="f" strokeweight="1pt">
               <v:path arrowok="t"/>
               <v:textbox inset="4pt,4pt,4pt,4pt">
                 <w:txbxContent>
@@ -3340,7 +3341,7 @@
       <mc:AlternateContent>
         <mc:Choice Requires="wps">
           <w:drawing>
-            <wp:anchor distT="0" distB="0" distL="114300" distR="114300" simplePos="0" relativeHeight="251656192" behindDoc="1" locked="0" layoutInCell="1" allowOverlap="1">
+            <wp:anchor distT="0" distB="0" distL="114300" distR="114300" simplePos="0" relativeHeight="251655168" behindDoc="1" locked="0" layoutInCell="1" allowOverlap="1" wp14:anchorId="74E4C314" wp14:editId="22A4D719">
               <wp:simplePos x="0" y="0"/>
               <wp:positionH relativeFrom="page">
                 <wp:posOffset>0</wp:posOffset>
@@ -3420,7 +3421,7 @@
         </mc:Choice>
         <mc:Fallback>
           <w:pict>
-            <v:rect id="Rectangle 60" o:spid="_x0000_s1027" style="position:absolute;left:0;text-align:left;margin-left:0;margin-top:-3pt;width:585.35pt;height:36pt;z-index:-251660288;visibility:visible;mso-wrap-style:square;mso-width-percent:0;mso-height-percent:0;mso-wrap-distance-left:9pt;mso-wrap-distance-top:0;mso-wrap-distance-right:9pt;mso-wrap-distance-bottom:0;mso-position-horizontal:absolute;mso-position-horizontal-relative:page;mso-position-vertical:absolute;mso-position-vertical-relative:page;mso-width-percent:0;mso-height-percent:0;mso-width-relative:page;mso-height-relative:page;v-text-anchor:top" o:gfxdata="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" fillcolor="#395695" stroked="f" strokeweight="1pt">
+            <v:rect w14:anchorId="74E4C314" id="Rectangle 60" o:spid="_x0000_s1027" style="position:absolute;left:0;text-align:left;margin-left:0;margin-top:-3pt;width:585.35pt;height:36pt;z-index:-251661312;visibility:visible;mso-wrap-style:square;mso-width-percent:0;mso-height-percent:0;mso-wrap-distance-left:9pt;mso-wrap-distance-top:0;mso-wrap-distance-right:9pt;mso-wrap-distance-bottom:0;mso-position-horizontal:absolute;mso-position-horizontal-relative:page;mso-position-vertical:absolute;mso-position-vertical-relative:page;mso-width-percent:0;mso-height-percent:0;mso-width-relative:page;mso-height-relative:page;v-text-anchor:top" o:gfxdata="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" fillcolor="#395695" stroked="f" strokeweight="1pt">
               <v:path arrowok="t"/>
               <v:textbox inset="4pt,4pt,4pt,4pt">
                 <w:txbxContent>
@@ -3443,23 +3444,39 @@
         </mc:Fallback>
       </mc:AlternateContent>
     </w:r>
-    <w:fldSimple w:instr=" DOCPROPERTY  Title  \* MERGEFORMAT ">
-      <w:r>
-        <w:rPr>
-          <w:rFonts w:ascii="Arial" w:eastAsia="Times New Roman" w:hAnsi="Arial" w:cs="Arial"/>
-          <w:noProof/>
-          <w:color w:val="FFFFFF"/>
-          <w:szCs w:val="18"/>
-        </w:rPr>
-        <w:t>Code Generation Notes</w:t>
-      </w:r>
-    </w:fldSimple>
+    <w:r>
+      <w:fldChar w:fldCharType="begin"/>
+    </w:r>
+    <w:r>
+      <w:instrText xml:space="preserve"> DOCPROPERTY  Title  \* MERGEFORMAT </w:instrText>
+    </w:r>
+    <w:r>
+      <w:fldChar w:fldCharType="separate"/>
+    </w:r>
+    <w:r>
+      <w:rPr>
+        <w:rFonts w:ascii="Arial" w:eastAsia="Times New Roman" w:hAnsi="Arial" w:cs="Arial"/>
+        <w:noProof/>
+        <w:color w:val="FFFFFF"/>
+        <w:szCs w:val="18"/>
+      </w:rPr>
+      <w:t>Code Generation Notes</w:t>
+    </w:r>
+    <w:r>
+      <w:rPr>
+        <w:rFonts w:ascii="Arial" w:eastAsia="Times New Roman" w:hAnsi="Arial" w:cs="Arial"/>
+        <w:noProof/>
+        <w:color w:val="FFFFFF"/>
+        <w:szCs w:val="18"/>
+      </w:rPr>
+      <w:fldChar w:fldCharType="end"/>
+    </w:r>
   </w:p>
 </w:hdr>
 </file>
 
 <file path=word/header3.xml><?xml version="1.0" encoding="utf-8"?>
-<w:hdr xmlns:wpc="http://schemas.microsoft.com/office/word/2010/wordprocessingCanvas" xmlns:mc="http://schemas.openxmlformats.org/markup-compatibility/2006" xmlns:o="urn:schemas-microsoft-com:office:office" xmlns:r="http://schemas.openxmlformats.org/officeDocument/2006/relationships" xmlns:m="http://schemas.openxmlformats.org/officeDocument/2006/math" xmlns:v="urn:schemas-microsoft-com:vml" xmlns:wp14="http://schemas.microsoft.com/office/word/2010/wordprocessingDrawing" xmlns:wp="http://schemas.openxmlformats.org/drawingml/2006/wordprocessingDrawing" xmlns:w10="urn:schemas-microsoft-com:office:word" xmlns:w="http://schemas.openxmlformats.org/wordprocessingml/2006/main" xmlns:w14="http://schemas.microsoft.com/office/word/2010/wordml" xmlns:w15="http://schemas.microsoft.com/office/word/2012/wordml" xmlns:wpg="http://schemas.microsoft.com/office/word/2010/wordprocessingGroup" xmlns:wpi="http://schemas.microsoft.com/office/word/2010/wordprocessingInk" xmlns:wne="http://schemas.microsoft.com/office/word/2006/wordml" xmlns:wps="http://schemas.microsoft.com/office/word/2010/wordprocessingShape" mc:Ignorable="w14 w15 wp14">
+<w:hdr xmlns:wpc="http://schemas.microsoft.com/office/word/2010/wordprocessingCanvas" xmlns:cx="http://schemas.microsoft.com/office/drawing/2014/chartex" xmlns:cx1="http://schemas.microsoft.com/office/drawing/2015/9/8/chartex" xmlns:cx2="http://schemas.microsoft.com/office/drawing/2015/10/21/chartex" xmlns:cx3="http://schemas.microsoft.com/office/drawing/2016/5/9/chartex" xmlns:cx4="http://schemas.microsoft.com/office/drawing/2016/5/10/chartex" xmlns:cx5="http://schemas.microsoft.com/office/drawing/2016/5/11/chartex" xmlns:cx6="http://schemas.microsoft.com/office/drawing/2016/5/12/chartex" xmlns:cx7="http://schemas.microsoft.com/office/drawing/2016/5/13/chartex" xmlns:cx8="http://schemas.microsoft.com/office/drawing/2016/5/14/chartex" xmlns:mc="http://schemas.openxmlformats.org/markup-compatibility/2006" xmlns:aink="http://schemas.microsoft.com/office/drawing/2016/ink" xmlns:am3d="http://schemas.microsoft.com/office/drawing/2017/model3d" xmlns:o="urn:schemas-microsoft-com:office:office" xmlns:r="http://schemas.openxmlformats.org/officeDocument/2006/relationships" xmlns:m="http://schemas.openxmlformats.org/officeDocument/2006/math" xmlns:v="urn:schemas-microsoft-com:vml" xmlns:wp14="http://schemas.microsoft.com/office/word/2010/wordprocessingDrawing" xmlns:wp="http://schemas.openxmlformats.org/drawingml/2006/wordprocessingDrawing" xmlns:w10="urn:schemas-microsoft-com:office:word" xmlns:w="http://schemas.openxmlformats.org/wordprocessingml/2006/main" xmlns:w14="http://schemas.microsoft.com/office/word/2010/wordml" xmlns:w15="http://schemas.microsoft.com/office/word/2012/wordml" xmlns:w16cex="http://schemas.microsoft.com/office/word/2018/wordml/cex" xmlns:w16cid="http://schemas.microsoft.com/office/word/2016/wordml/cid" xmlns:w16="http://schemas.microsoft.com/office/word/2018/wordml" xmlns:w16se="http://schemas.microsoft.com/office/word/2015/wordml/symex" xmlns:wpg="http://schemas.microsoft.com/office/word/2010/wordprocessingGroup" xmlns:wpi="http://schemas.microsoft.com/office/word/2010/wordprocessingInk" xmlns:wne="http://schemas.microsoft.com/office/word/2006/wordml" xmlns:wps="http://schemas.microsoft.com/office/word/2010/wordprocessingShape" mc:Ignorable="w14 w15 w16se w16cid w16 w16cex wp14">
   <w:p>
     <w:pPr>
       <w:pStyle w:val="FreeForm"/>
@@ -3526,7 +3543,7 @@
       <mc:AlternateContent>
         <mc:Choice Requires="wps">
           <w:drawing>
-            <wp:anchor distT="0" distB="0" distL="114300" distR="114300" simplePos="0" relativeHeight="251660288" behindDoc="1" locked="0" layoutInCell="1" allowOverlap="1" wp14:anchorId="40F23863" wp14:editId="276A03AF">
+            <wp:anchor distT="0" distB="0" distL="114300" distR="114300" simplePos="0" relativeHeight="251659264" behindDoc="1" locked="0" layoutInCell="1" allowOverlap="1" wp14:anchorId="7920028B" wp14:editId="28DCA7EF">
               <wp:simplePos x="0" y="0"/>
               <wp:positionH relativeFrom="page">
                 <wp:posOffset>0</wp:posOffset>
@@ -3596,7 +3613,7 @@
         </mc:Choice>
         <mc:Fallback>
           <w:pict>
-            <v:rect w14:anchorId="40F23863" id="Rectangle 57" o:spid="_x0000_s1028" style="position:absolute;left:0;text-align:left;margin-left:0;margin-top:-3pt;width:585.35pt;height:36pt;z-index:-251656192;visibility:visible;mso-wrap-style:square;mso-width-percent:0;mso-height-percent:0;mso-wrap-distance-left:9pt;mso-wrap-distance-top:0;mso-wrap-distance-right:9pt;mso-wrap-distance-bottom:0;mso-position-horizontal:absolute;mso-position-horizontal-relative:page;mso-position-vertical:absolute;mso-position-vertical-relative:page;mso-width-percent:0;mso-height-percent:0;mso-width-relative:page;mso-height-relative:page;v-text-anchor:top" o:gfxdata="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" fillcolor="#395695" stroked="f" strokeweight="1pt">
+            <v:rect w14:anchorId="7920028B" id="Rectangle 57" o:spid="_x0000_s1028" style="position:absolute;left:0;text-align:left;margin-left:0;margin-top:-3pt;width:585.35pt;height:36pt;z-index:-251657216;visibility:visible;mso-wrap-style:square;mso-width-percent:0;mso-height-percent:0;mso-wrap-distance-left:9pt;mso-wrap-distance-top:0;mso-wrap-distance-right:9pt;mso-wrap-distance-bottom:0;mso-position-horizontal:absolute;mso-position-horizontal-relative:page;mso-position-vertical:absolute;mso-position-vertical-relative:page;mso-width-percent:0;mso-height-percent:0;mso-width-relative:page;mso-height-relative:page;v-text-anchor:top" o:gfxdata="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" fillcolor="#395695" stroked="f" strokeweight="1pt">
               <v:path arrowok="t"/>
               <v:textbox inset="4pt,4pt,4pt,4pt">
                 <w:txbxContent>
@@ -3619,7 +3636,7 @@
       <mc:AlternateContent>
         <mc:Choice Requires="wps">
           <w:drawing>
-            <wp:anchor distT="0" distB="0" distL="114300" distR="114300" simplePos="0" relativeHeight="251662336" behindDoc="1" locked="0" layoutInCell="1" allowOverlap="1" wp14:anchorId="291C229F" wp14:editId="376903A1">
+            <wp:anchor distT="0" distB="0" distL="114300" distR="114300" simplePos="0" relativeHeight="251662336" behindDoc="1" locked="0" layoutInCell="1" allowOverlap="1" wp14:anchorId="34BEE3C6" wp14:editId="34234B19">
               <wp:simplePos x="0" y="0"/>
               <wp:positionH relativeFrom="page">
                 <wp:posOffset>0</wp:posOffset>
@@ -3699,7 +3716,7 @@
         </mc:Choice>
         <mc:Fallback>
           <w:pict>
-            <v:rect w14:anchorId="291C229F" id="Rectangle 58" o:spid="_x0000_s1029" style="position:absolute;left:0;text-align:left;margin-left:0;margin-top:-3pt;width:585.35pt;height:36pt;z-index:-251654144;visibility:visible;mso-wrap-style:square;mso-width-percent:0;mso-height-percent:0;mso-wrap-distance-left:9pt;mso-wrap-distance-top:0;mso-wrap-distance-right:9pt;mso-wrap-distance-bottom:0;mso-position-horizontal:absolute;mso-position-horizontal-relative:page;mso-position-vertical:absolute;mso-position-vertical-relative:page;mso-width-percent:0;mso-height-percent:0;mso-width-relative:page;mso-height-relative:page;v-text-anchor:top" o:gfxdata="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" fillcolor="#395695" stroked="f" strokeweight="1pt">
+            <v:rect w14:anchorId="34BEE3C6" id="Rectangle 58" o:spid="_x0000_s1029" style="position:absolute;left:0;text-align:left;margin-left:0;margin-top:-3pt;width:585.35pt;height:36pt;z-index:-251654144;visibility:visible;mso-wrap-style:square;mso-width-percent:0;mso-height-percent:0;mso-wrap-distance-left:9pt;mso-wrap-distance-top:0;mso-wrap-distance-right:9pt;mso-wrap-distance-bottom:0;mso-position-horizontal:absolute;mso-position-horizontal-relative:page;mso-position-vertical:absolute;mso-position-vertical-relative:page;mso-width-percent:0;mso-height-percent:0;mso-width-relative:page;mso-height-relative:page;v-text-anchor:top" o:gfxdata="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" fillcolor="#395695" stroked="f" strokeweight="1pt">
               <v:path arrowok="t"/>
               <v:textbox inset="4pt,4pt,4pt,4pt">
                 <w:txbxContent>
@@ -3736,13 +3753,13 @@
 </file>
 
 <file path=word/header4.xml><?xml version="1.0" encoding="utf-8"?>
-<w:hdr xmlns:wpc="http://schemas.microsoft.com/office/word/2010/wordprocessingCanvas" xmlns:mc="http://schemas.openxmlformats.org/markup-compatibility/2006" xmlns:o="urn:schemas-microsoft-com:office:office" xmlns:r="http://schemas.openxmlformats.org/officeDocument/2006/relationships" xmlns:m="http://schemas.openxmlformats.org/officeDocument/2006/math" xmlns:v="urn:schemas-microsoft-com:vml" xmlns:wp14="http://schemas.microsoft.com/office/word/2010/wordprocessingDrawing" xmlns:wp="http://schemas.openxmlformats.org/drawingml/2006/wordprocessingDrawing" xmlns:w10="urn:schemas-microsoft-com:office:word" xmlns:w="http://schemas.openxmlformats.org/wordprocessingml/2006/main" xmlns:w14="http://schemas.microsoft.com/office/word/2010/wordml" xmlns:w15="http://schemas.microsoft.com/office/word/2012/wordml" xmlns:wpg="http://schemas.microsoft.com/office/word/2010/wordprocessingGroup" xmlns:wpi="http://schemas.microsoft.com/office/word/2010/wordprocessingInk" xmlns:wne="http://schemas.microsoft.com/office/word/2006/wordml" xmlns:wps="http://schemas.microsoft.com/office/word/2010/wordprocessingShape" mc:Ignorable="w14 w15 wp14">
+<w:hdr xmlns:wpc="http://schemas.microsoft.com/office/word/2010/wordprocessingCanvas" xmlns:cx="http://schemas.microsoft.com/office/drawing/2014/chartex" xmlns:cx1="http://schemas.microsoft.com/office/drawing/2015/9/8/chartex" xmlns:cx2="http://schemas.microsoft.com/office/drawing/2015/10/21/chartex" xmlns:cx3="http://schemas.microsoft.com/office/drawing/2016/5/9/chartex" xmlns:cx4="http://schemas.microsoft.com/office/drawing/2016/5/10/chartex" xmlns:cx5="http://schemas.microsoft.com/office/drawing/2016/5/11/chartex" xmlns:cx6="http://schemas.microsoft.com/office/drawing/2016/5/12/chartex" xmlns:cx7="http://schemas.microsoft.com/office/drawing/2016/5/13/chartex" xmlns:cx8="http://schemas.microsoft.com/office/drawing/2016/5/14/chartex" xmlns:mc="http://schemas.openxmlformats.org/markup-compatibility/2006" xmlns:aink="http://schemas.microsoft.com/office/drawing/2016/ink" xmlns:am3d="http://schemas.microsoft.com/office/drawing/2017/model3d" xmlns:o="urn:schemas-microsoft-com:office:office" xmlns:r="http://schemas.openxmlformats.org/officeDocument/2006/relationships" xmlns:m="http://schemas.openxmlformats.org/officeDocument/2006/math" xmlns:v="urn:schemas-microsoft-com:vml" xmlns:wp14="http://schemas.microsoft.com/office/word/2010/wordprocessingDrawing" xmlns:wp="http://schemas.openxmlformats.org/drawingml/2006/wordprocessingDrawing" xmlns:w10="urn:schemas-microsoft-com:office:word" xmlns:w="http://schemas.openxmlformats.org/wordprocessingml/2006/main" xmlns:w14="http://schemas.microsoft.com/office/word/2010/wordml" xmlns:w15="http://schemas.microsoft.com/office/word/2012/wordml" xmlns:w16cex="http://schemas.microsoft.com/office/word/2018/wordml/cex" xmlns:w16cid="http://schemas.microsoft.com/office/word/2016/wordml/cid" xmlns:w16="http://schemas.microsoft.com/office/word/2018/wordml" xmlns:w16se="http://schemas.microsoft.com/office/word/2015/wordml/symex" xmlns:wpg="http://schemas.microsoft.com/office/word/2010/wordprocessingGroup" xmlns:wpi="http://schemas.microsoft.com/office/word/2010/wordprocessingInk" xmlns:wne="http://schemas.microsoft.com/office/word/2006/wordml" xmlns:wps="http://schemas.microsoft.com/office/word/2010/wordprocessingShape" mc:Ignorable="w14 w15 w16se w16cid w16 w16cex wp14">
   <w:p/>
 </w:hdr>
 </file>
 
 <file path=word/numbering.xml><?xml version="1.0" encoding="utf-8"?>
-<w:numbering xmlns:wpc="http://schemas.microsoft.com/office/word/2010/wordprocessingCanvas" xmlns:mc="http://schemas.openxmlformats.org/markup-compatibility/2006" xmlns:o="urn:schemas-microsoft-com:office:office" xmlns:r="http://schemas.openxmlformats.org/officeDocument/2006/relationships" xmlns:m="http://schemas.openxmlformats.org/officeDocument/2006/math" xmlns:v="urn:schemas-microsoft-com:vml" xmlns:wp14="http://schemas.microsoft.com/office/word/2010/wordprocessingDrawing" xmlns:wp="http://schemas.openxmlformats.org/drawingml/2006/wordprocessingDrawing" xmlns:w10="urn:schemas-microsoft-com:office:word" xmlns:w="http://schemas.openxmlformats.org/wordprocessingml/2006/main" xmlns:w14="http://schemas.microsoft.com/office/word/2010/wordml" xmlns:w15="http://schemas.microsoft.com/office/word/2012/wordml" xmlns:wpg="http://schemas.microsoft.com/office/word/2010/wordprocessingGroup" xmlns:wpi="http://schemas.microsoft.com/office/word/2010/wordprocessingInk" xmlns:wne="http://schemas.microsoft.com/office/word/2006/wordml" xmlns:wps="http://schemas.microsoft.com/office/word/2010/wordprocessingShape" mc:Ignorable="w14 w15 wp14">
+<w:numbering xmlns:wpc="http://schemas.microsoft.com/office/word/2010/wordprocessingCanvas" xmlns:cx="http://schemas.microsoft.com/office/drawing/2014/chartex" xmlns:cx1="http://schemas.microsoft.com/office/drawing/2015/9/8/chartex" xmlns:cx2="http://schemas.microsoft.com/office/drawing/2015/10/21/chartex" xmlns:cx3="http://schemas.microsoft.com/office/drawing/2016/5/9/chartex" xmlns:cx4="http://schemas.microsoft.com/office/drawing/2016/5/10/chartex" xmlns:cx5="http://schemas.microsoft.com/office/drawing/2016/5/11/chartex" xmlns:cx6="http://schemas.microsoft.com/office/drawing/2016/5/12/chartex" xmlns:cx7="http://schemas.microsoft.com/office/drawing/2016/5/13/chartex" xmlns:cx8="http://schemas.microsoft.com/office/drawing/2016/5/14/chartex" xmlns:mc="http://schemas.openxmlformats.org/markup-compatibility/2006" xmlns:aink="http://schemas.microsoft.com/office/drawing/2016/ink" xmlns:am3d="http://schemas.microsoft.com/office/drawing/2017/model3d" xmlns:o="urn:schemas-microsoft-com:office:office" xmlns:r="http://schemas.openxmlformats.org/officeDocument/2006/relationships" xmlns:m="http://schemas.openxmlformats.org/officeDocument/2006/math" xmlns:v="urn:schemas-microsoft-com:vml" xmlns:wp14="http://schemas.microsoft.com/office/word/2010/wordprocessingDrawing" xmlns:wp="http://schemas.openxmlformats.org/drawingml/2006/wordprocessingDrawing" xmlns:w10="urn:schemas-microsoft-com:office:word" xmlns:w="http://schemas.openxmlformats.org/wordprocessingml/2006/main" xmlns:w14="http://schemas.microsoft.com/office/word/2010/wordml" xmlns:w15="http://schemas.microsoft.com/office/word/2012/wordml" xmlns:w16cex="http://schemas.microsoft.com/office/word/2018/wordml/cex" xmlns:w16cid="http://schemas.microsoft.com/office/word/2016/wordml/cid" xmlns:w16="http://schemas.microsoft.com/office/word/2018/wordml" xmlns:w16se="http://schemas.microsoft.com/office/word/2015/wordml/symex" xmlns:wpg="http://schemas.microsoft.com/office/word/2010/wordprocessingGroup" xmlns:wpi="http://schemas.microsoft.com/office/word/2010/wordprocessingInk" xmlns:wne="http://schemas.microsoft.com/office/word/2006/wordml" xmlns:wps="http://schemas.microsoft.com/office/word/2010/wordprocessingShape" mc:Ignorable="w14 w15 w16se w16cid w16 w16cex wp14">
   <w:abstractNum w:abstractNumId="0" w15:restartNumberingAfterBreak="0">
     <w:nsid w:val="00000001"/>
     <w:multiLevelType w:val="multilevel"/>
@@ -9653,7 +9670,7 @@
 </file>
 
 <file path=word/styles.xml><?xml version="1.0" encoding="utf-8"?>
-<w:styles xmlns:mc="http://schemas.openxmlformats.org/markup-compatibility/2006" xmlns:r="http://schemas.openxmlformats.org/officeDocument/2006/relationships" xmlns:w="http://schemas.openxmlformats.org/wordprocessingml/2006/main" xmlns:w14="http://schemas.microsoft.com/office/word/2010/wordml" xmlns:w15="http://schemas.microsoft.com/office/word/2012/wordml" mc:Ignorable="w14 w15">
+<w:styles xmlns:mc="http://schemas.openxmlformats.org/markup-compatibility/2006" xmlns:r="http://schemas.openxmlformats.org/officeDocument/2006/relationships" xmlns:w="http://schemas.openxmlformats.org/wordprocessingml/2006/main" xmlns:w14="http://schemas.microsoft.com/office/word/2010/wordml" xmlns:w15="http://schemas.microsoft.com/office/word/2012/wordml" xmlns:w16cex="http://schemas.microsoft.com/office/word/2018/wordml/cex" xmlns:w16cid="http://schemas.microsoft.com/office/word/2016/wordml/cid" xmlns:w16="http://schemas.microsoft.com/office/word/2018/wordml" xmlns:w16se="http://schemas.microsoft.com/office/word/2015/wordml/symex" mc:Ignorable="w14 w15 w16se w16cid w16 w16cex">
   <w:docDefaults>
     <w:rPrDefault>
       <w:rPr>
@@ -9663,7 +9680,7 @@
     </w:rPrDefault>
     <w:pPrDefault/>
   </w:docDefaults>
-  <w:latentStyles w:defLockedState="0" w:defUIPriority="0" w:defSemiHidden="0" w:defUnhideWhenUsed="0" w:defQFormat="0" w:count="371">
+  <w:latentStyles w:defLockedState="0" w:defUIPriority="0" w:defSemiHidden="0" w:defUnhideWhenUsed="0" w:defQFormat="0" w:count="376">
     <w:lsdException w:name="Normal" w:qFormat="1"/>
     <w:lsdException w:name="heading 1" w:uiPriority="9" w:qFormat="1"/>
     <w:lsdException w:name="heading 2" w:qFormat="1"/>
@@ -9763,7 +9780,6 @@
     <w:lsdException w:name="HTML Sample" w:semiHidden="1" w:unhideWhenUsed="1"/>
     <w:lsdException w:name="HTML Typewriter" w:semiHidden="1" w:unhideWhenUsed="1"/>
     <w:lsdException w:name="HTML Variable" w:semiHidden="1" w:unhideWhenUsed="1"/>
-    <w:lsdException w:name="Normal Table" w:semiHidden="1" w:unhideWhenUsed="1"/>
     <w:lsdException w:name="annotation subject" w:semiHidden="1" w:unhideWhenUsed="1"/>
     <w:lsdException w:name="No List" w:semiHidden="1" w:unhideWhenUsed="1"/>
     <w:lsdException w:name="Outline List 1" w:semiHidden="1" w:unhideWhenUsed="1"/>
@@ -9806,11 +9822,8 @@
     <w:lsdException w:name="Table Contemporary" w:semiHidden="1" w:unhideWhenUsed="1"/>
     <w:lsdException w:name="Table Elegant" w:semiHidden="1" w:unhideWhenUsed="1"/>
     <w:lsdException w:name="Table Professional" w:semiHidden="1" w:unhideWhenUsed="1"/>
-    <w:lsdException w:name="Table Subtle 1" w:semiHidden="1" w:unhideWhenUsed="1"/>
     <w:lsdException w:name="Table Subtle 2" w:semiHidden="1" w:unhideWhenUsed="1"/>
     <w:lsdException w:name="Table Web 1" w:semiHidden="1" w:unhideWhenUsed="1"/>
-    <w:lsdException w:name="Table Web 2" w:semiHidden="1" w:unhideWhenUsed="1"/>
-    <w:lsdException w:name="Table Web 3" w:semiHidden="1" w:unhideWhenUsed="1"/>
     <w:lsdException w:name="Balloon Text" w:semiHidden="1" w:unhideWhenUsed="1"/>
     <w:lsdException w:name="Table Theme" w:semiHidden="1" w:unhideWhenUsed="1"/>
     <w:lsdException w:name="Placeholder Text" w:semiHidden="1" w:uiPriority="99"/>
@@ -10028,6 +10041,11 @@
     <w:lsdException w:name="List Table 5 Dark Accent 6" w:uiPriority="50"/>
     <w:lsdException w:name="List Table 6 Colorful Accent 6" w:uiPriority="51"/>
     <w:lsdException w:name="List Table 7 Colorful Accent 6" w:uiPriority="52"/>
+    <w:lsdException w:name="Mention" w:semiHidden="1" w:uiPriority="99" w:unhideWhenUsed="1"/>
+    <w:lsdException w:name="Smart Hyperlink" w:semiHidden="1" w:uiPriority="99" w:unhideWhenUsed="1"/>
+    <w:lsdException w:name="Hashtag" w:semiHidden="1" w:uiPriority="99" w:unhideWhenUsed="1"/>
+    <w:lsdException w:name="Unresolved Mention" w:semiHidden="1" w:uiPriority="99" w:unhideWhenUsed="1"/>
+    <w:lsdException w:name="Smart Link" w:semiHidden="1" w:uiPriority="99" w:unhideWhenUsed="1"/>
   </w:latentStyles>
   <w:style w:type="paragraph" w:default="1" w:styleId="Normal">
     <w:name w:val="Normal"/>
@@ -10825,12 +10843,6 @@
 </file>
 
 <file path=customXml/item1.xml><?xml version="1.0" encoding="utf-8"?>
-<p:properties xmlns:p="http://schemas.microsoft.com/office/2006/metadata/properties" xmlns:xsi="http://www.w3.org/2001/XMLSchema-instance">
-  <documentManagement/>
-</p:properties>
-</file>
-
-<file path=customXml/item2.xml><?xml version="1.0" encoding="utf-8"?>
 <ct:contentTypeSchema xmlns:ct="http://schemas.microsoft.com/office/2006/metadata/contentType" xmlns:ma="http://schemas.microsoft.com/office/2006/metadata/properties/metaAttributes" ct:_="" ma:_="" ma:contentTypeName="Document" ma:contentTypeID="0x010100A6B6E0701A0DCC4FAE081B473A49B463" ma:contentTypeVersion="0" ma:contentTypeDescription="Create a new document." ma:contentTypeScope="" ma:versionID="45d1af88bf69831fd548ac51689d9bd0">
   <xsd:schema xmlns:xsd="http://www.w3.org/2001/XMLSchema" xmlns:p="http://schemas.microsoft.com/office/2006/metadata/properties" targetNamespace="http://schemas.microsoft.com/office/2006/metadata/properties" ma:root="true" ma:fieldsID="4aeb20c0e3442673af7ee10786458764">
     <xsd:element name="properties">
@@ -10879,7 +10891,17 @@
 </ct:contentTypeSchema>
 </file>
 
+<file path=customXml/item2.xml><?xml version="1.0" encoding="utf-8"?>
+<p:properties xmlns:p="http://schemas.microsoft.com/office/2006/metadata/properties" xmlns:xsi="http://www.w3.org/2001/XMLSchema-instance">
+  <documentManagement/>
+</p:properties>
+</file>
+
 <file path=customXml/item3.xml><?xml version="1.0" encoding="utf-8"?>
+<b:Sources xmlns:b="http://schemas.openxmlformats.org/officeDocument/2006/bibliography" xmlns="http://schemas.openxmlformats.org/officeDocument/2006/bibliography" SelectedStyle="\APA.XSL" StyleName="APA"/>
+</file>
+
+<file path=customXml/item4.xml><?xml version="1.0" encoding="utf-8"?>
 <?mso-contentType ?>
 <FormTemplates xmlns="http://schemas.microsoft.com/sharepoint/v3/contenttype/forms">
   <Display>DocumentLibraryForm</Display>
@@ -10888,19 +10910,7 @@
 </FormTemplates>
 </file>
 
-<file path=customXml/item4.xml><?xml version="1.0" encoding="utf-8"?>
-<b:Sources xmlns:b="http://schemas.openxmlformats.org/officeDocument/2006/bibliography" xmlns="http://schemas.openxmlformats.org/officeDocument/2006/bibliography" SelectedStyle="\APA.XSL" StyleName="APA"/>
-</file>
-
 <file path=customXml/itemProps1.xml><?xml version="1.0" encoding="utf-8"?>
-<ds:datastoreItem xmlns:ds="http://schemas.openxmlformats.org/officeDocument/2006/customXml" ds:itemID="{58AC4CF0-71CB-4FE9-A712-785427D39FD7}">
-  <ds:schemaRefs>
-    <ds:schemaRef ds:uri="http://schemas.microsoft.com/office/2006/metadata/properties"/>
-  </ds:schemaRefs>
-</ds:datastoreItem>
-</file>
-
-<file path=customXml/itemProps2.xml><?xml version="1.0" encoding="utf-8"?>
 <ds:datastoreItem xmlns:ds="http://schemas.openxmlformats.org/officeDocument/2006/customXml" ds:itemID="{4305520D-ECE0-4DBA-990A-517618791F4C}">
   <ds:schemaRefs>
     <ds:schemaRef ds:uri="http://schemas.microsoft.com/office/2006/metadata/contentType"/>
@@ -10915,18 +10925,26 @@
 </ds:datastoreItem>
 </file>
 
+<file path=customXml/itemProps2.xml><?xml version="1.0" encoding="utf-8"?>
+<ds:datastoreItem xmlns:ds="http://schemas.openxmlformats.org/officeDocument/2006/customXml" ds:itemID="{58AC4CF0-71CB-4FE9-A712-785427D39FD7}">
+  <ds:schemaRefs>
+    <ds:schemaRef ds:uri="http://schemas.microsoft.com/office/2006/metadata/properties"/>
+  </ds:schemaRefs>
+</ds:datastoreItem>
+</file>
+
 <file path=customXml/itemProps3.xml><?xml version="1.0" encoding="utf-8"?>
+<ds:datastoreItem xmlns:ds="http://schemas.openxmlformats.org/officeDocument/2006/customXml" ds:itemID="{60CCB2D7-D4F9-410E-A334-0478C8668A01}">
+  <ds:schemaRefs>
+    <ds:schemaRef ds:uri="http://schemas.openxmlformats.org/officeDocument/2006/bibliography"/>
+  </ds:schemaRefs>
+</ds:datastoreItem>
+</file>
+
+<file path=customXml/itemProps4.xml><?xml version="1.0" encoding="utf-8"?>
 <ds:datastoreItem xmlns:ds="http://schemas.openxmlformats.org/officeDocument/2006/customXml" ds:itemID="{798F2DA3-A237-4E54-9522-9A9554FBFBAA}">
   <ds:schemaRefs>
     <ds:schemaRef ds:uri="http://schemas.microsoft.com/sharepoint/v3/contenttype/forms"/>
   </ds:schemaRefs>
 </ds:datastoreItem>
-</file>
-
-<file path=customXml/itemProps4.xml><?xml version="1.0" encoding="utf-8"?>
-<ds:datastoreItem xmlns:ds="http://schemas.openxmlformats.org/officeDocument/2006/customXml" ds:itemID="{60CCB2D7-D4F9-410E-A334-0478C8668A01}">
-  <ds:schemaRefs>
-    <ds:schemaRef ds:uri="http://schemas.openxmlformats.org/officeDocument/2006/bibliography"/>
-  </ds:schemaRefs>
-</ds:datastoreItem>
 </file>
</xml_diff>